<commit_message>
Added new figures and time complexity to paper
</commit_message>
<xml_diff>
--- a/Quotient_Remainder_Sort.docx
+++ b/Quotient_Remainder_Sort.docx
@@ -2009,7 +2009,7 @@
     </w:p>
     <w:p>
       <w:pPr>
-        <w:spacing w:after="0" w:line="360" w:lineRule="auto"/>
+        <w:spacing w:line="360" w:lineRule="auto"/>
         <w:jc w:val="both"/>
         <w:rPr>
           <w:rFonts w:eastAsiaTheme="minorEastAsia" w:cs="Times New Roman"/>
@@ -2023,7 +2023,7 @@
           <w:bCs/>
           <w:szCs w:val="24"/>
         </w:rPr>
-        <w:t xml:space="preserve">Counting Sort represents </w:t>
+        <w:t xml:space="preserve">Counting Sort </w:t>
       </w:r>
       <w:r>
         <w:rPr>
@@ -2031,6 +2031,14 @@
           <w:bCs/>
           <w:szCs w:val="24"/>
         </w:rPr>
+        <w:t xml:space="preserve">constitutes </w:t>
+      </w:r>
+      <w:r>
+        <w:rPr>
+          <w:rFonts w:cs="Times New Roman"/>
+          <w:bCs/>
+          <w:szCs w:val="24"/>
+        </w:rPr>
         <w:t xml:space="preserve">a </w:t>
       </w:r>
       <w:r>
@@ -2079,7 +2087,23 @@
           <w:bCs/>
           <w:szCs w:val="24"/>
         </w:rPr>
-        <w:t xml:space="preserve"> counts the number of </w:t>
+        <w:t xml:space="preserve"> </w:t>
+      </w:r>
+      <w:r>
+        <w:rPr>
+          <w:rFonts w:eastAsiaTheme="minorEastAsia" w:cs="Times New Roman"/>
+          <w:bCs/>
+          <w:szCs w:val="24"/>
+        </w:rPr>
+        <w:t xml:space="preserve">first </w:t>
+      </w:r>
+      <w:r>
+        <w:rPr>
+          <w:rFonts w:eastAsiaTheme="minorEastAsia" w:cs="Times New Roman"/>
+          <w:bCs/>
+          <w:szCs w:val="24"/>
+        </w:rPr>
+        <w:t xml:space="preserve">counts the number of </w:t>
       </w:r>
       <w:r>
         <w:rPr>
@@ -2119,7 +2143,47 @@
           <w:bCs/>
           <w:szCs w:val="24"/>
         </w:rPr>
-        <w:t>, then applies a cumulative sum to those counts to determine the final index locations of the sorted elements in the output array</w:t>
+        <w:t>. It</w:t>
+      </w:r>
+      <w:r>
+        <w:rPr>
+          <w:rFonts w:eastAsiaTheme="minorEastAsia" w:cs="Times New Roman"/>
+          <w:bCs/>
+          <w:szCs w:val="24"/>
+        </w:rPr>
+        <w:t xml:space="preserve"> then </w:t>
+      </w:r>
+      <w:r>
+        <w:rPr>
+          <w:rFonts w:eastAsiaTheme="minorEastAsia" w:cs="Times New Roman"/>
+          <w:bCs/>
+          <w:szCs w:val="24"/>
+        </w:rPr>
+        <w:t>adds to each count, the sum of the counts</w:t>
+      </w:r>
+      <w:r>
+        <w:rPr>
+          <w:rFonts w:eastAsiaTheme="minorEastAsia" w:cs="Times New Roman"/>
+          <w:bCs/>
+          <w:szCs w:val="24"/>
+        </w:rPr>
+        <w:t xml:space="preserve"> with smaller key values</w:t>
+      </w:r>
+      <w:r>
+        <w:rPr>
+          <w:rFonts w:eastAsiaTheme="minorEastAsia" w:cs="Times New Roman"/>
+          <w:bCs/>
+          <w:szCs w:val="24"/>
+        </w:rPr>
+        <w:t xml:space="preserve">. These values help </w:t>
+      </w:r>
+      <w:r>
+        <w:rPr>
+          <w:rFonts w:eastAsiaTheme="minorEastAsia" w:cs="Times New Roman"/>
+          <w:bCs/>
+          <w:szCs w:val="24"/>
+        </w:rPr>
+        <w:t>determine the final index locations of the sorted elements in the output array</w:t>
       </w:r>
       <w:sdt>
         <w:sdtPr>
@@ -2271,7 +2335,15 @@
           <w:bCs/>
           <w:szCs w:val="24"/>
         </w:rPr>
-        <w:t>constitutes the</w:t>
+        <w:t>represents</w:t>
+      </w:r>
+      <w:r>
+        <w:rPr>
+          <w:rFonts w:eastAsiaTheme="minorEastAsia" w:cs="Times New Roman"/>
+          <w:bCs/>
+          <w:szCs w:val="24"/>
+        </w:rPr>
+        <w:t xml:space="preserve"> the</w:t>
       </w:r>
       <w:r>
         <w:rPr>
@@ -2351,7 +2423,7 @@
           <w:bCs/>
           <w:szCs w:val="24"/>
         </w:rPr>
-        <w:instrText xml:space="preserve"> REF _Ref95249552 \h  \* MERGEFORMAT </w:instrText>
+        <w:instrText xml:space="preserve"> REF _Ref113997064 \h </w:instrText>
       </w:r>
       <w:r>
         <w:rPr>
@@ -2369,19 +2441,17 @@
         <w:fldChar w:fldCharType="separate"/>
       </w:r>
       <w:r>
-        <w:rPr>
-          <w:rFonts w:cs="Times New Roman"/>
-          <w:bCs/>
-          <w:szCs w:val="24"/>
-        </w:rPr>
-        <w:t xml:space="preserve">Figure </w:t>
-      </w:r>
-      <w:r>
-        <w:rPr>
-          <w:rFonts w:cs="Times New Roman"/>
-          <w:bCs/>
+        <w:t>Figur</w:t>
+      </w:r>
+      <w:r>
+        <w:t>e</w:t>
+      </w:r>
+      <w:r>
+        <w:t xml:space="preserve"> </w:t>
+      </w:r>
+      <w:r>
+        <w:rPr>
           <w:noProof/>
-          <w:szCs w:val="24"/>
         </w:rPr>
         <w:t>1</w:t>
       </w:r>
@@ -2407,23 +2477,23 @@
           <w:bCs/>
           <w:szCs w:val="24"/>
         </w:rPr>
-        <w:t>h</w:t>
-      </w:r>
-      <w:r>
-        <w:rPr>
-          <w:rFonts w:eastAsiaTheme="minorEastAsia" w:cs="Times New Roman"/>
-          <w:bCs/>
-          <w:szCs w:val="24"/>
-        </w:rPr>
-        <w:t xml:space="preserve">ighlights how </w:t>
-      </w:r>
-      <w:r>
-        <w:rPr>
-          <w:rFonts w:eastAsiaTheme="minorEastAsia" w:cs="Times New Roman"/>
-          <w:bCs/>
-          <w:szCs w:val="24"/>
-        </w:rPr>
-        <w:t>a</w:t>
+        <w:t>shows</w:t>
+      </w:r>
+      <w:r>
+        <w:rPr>
+          <w:rFonts w:eastAsiaTheme="minorEastAsia" w:cs="Times New Roman"/>
+          <w:bCs/>
+          <w:szCs w:val="24"/>
+        </w:rPr>
+        <w:t xml:space="preserve"> how </w:t>
+      </w:r>
+      <w:r>
+        <w:rPr>
+          <w:rFonts w:eastAsiaTheme="minorEastAsia" w:cs="Times New Roman"/>
+          <w:bCs/>
+          <w:szCs w:val="24"/>
+        </w:rPr>
+        <w:t>the</w:t>
       </w:r>
       <w:r>
         <w:rPr>
@@ -2533,10 +2603,10 @@
           <w:noProof/>
         </w:rPr>
         <w:drawing>
-          <wp:inline distT="0" distB="0" distL="0" distR="0" wp14:anchorId="7CEF9824" wp14:editId="5EBF05F9">
-            <wp:extent cx="3421743" cy="2067847"/>
-            <wp:effectExtent l="76200" t="76200" r="140970" b="142240"/>
-            <wp:docPr id="7" name="Picture 7" descr="A picture containing text, keyboard, electronics&#10;&#10;Description automatically generated"/>
+          <wp:inline distT="0" distB="0" distL="0" distR="0" wp14:anchorId="5EB13C12" wp14:editId="11C46836">
+            <wp:extent cx="3298372" cy="2932622"/>
+            <wp:effectExtent l="76200" t="76200" r="130810" b="134620"/>
+            <wp:docPr id="10" name="Picture 10"/>
             <wp:cNvGraphicFramePr>
               <a:graphicFrameLocks xmlns:a="http://schemas.openxmlformats.org/drawingml/2006/main" noChangeAspect="1"/>
             </wp:cNvGraphicFramePr>
@@ -2544,717 +2614,13 @@
               <a:graphicData uri="http://schemas.openxmlformats.org/drawingml/2006/picture">
                 <pic:pic xmlns:pic="http://schemas.openxmlformats.org/drawingml/2006/picture">
                   <pic:nvPicPr>
-                    <pic:cNvPr id="7" name="Picture 7" descr="A picture containing text, keyboard, electronics&#10;&#10;Description automatically generated"/>
-                    <pic:cNvPicPr>
-                      <a:picLocks noChangeAspect="1" noChangeArrowheads="1"/>
-                    </pic:cNvPicPr>
-                  </pic:nvPicPr>
-                  <pic:blipFill rotWithShape="1">
-                    <a:blip r:embed="rId8">
-                      <a:extLst>
-                        <a:ext uri="{28A0092B-C50C-407E-A947-70E740481C1C}">
-                          <a14:useLocalDpi xmlns:a14="http://schemas.microsoft.com/office/drawing/2010/main" val="0"/>
-                        </a:ext>
-                      </a:extLst>
-                    </a:blip>
-                    <a:srcRect l="7204"/>
-                    <a:stretch/>
-                  </pic:blipFill>
-                  <pic:spPr bwMode="auto">
-                    <a:xfrm>
-                      <a:off x="0" y="0"/>
-                      <a:ext cx="3432290" cy="2074221"/>
-                    </a:xfrm>
-                    <a:prstGeom prst="rect">
-                      <a:avLst/>
-                    </a:prstGeom>
-                    <a:ln w="38100" cap="sq">
-                      <a:solidFill>
-                        <a:srgbClr val="000000"/>
-                      </a:solidFill>
-                      <a:prstDash val="solid"/>
-                      <a:miter lim="800000"/>
-                    </a:ln>
-                    <a:effectLst>
-                      <a:outerShdw blurRad="50800" dist="38100" dir="2700000" algn="tl" rotWithShape="0">
-                        <a:srgbClr val="000000">
-                          <a:alpha val="43000"/>
-                        </a:srgbClr>
-                      </a:outerShdw>
-                    </a:effectLst>
-                    <a:extLst>
-                      <a:ext uri="{53640926-AAD7-44D8-BBD7-CCE9431645EC}">
-                        <a14:shadowObscured xmlns:a14="http://schemas.microsoft.com/office/drawing/2010/main"/>
-                      </a:ext>
-                    </a:extLst>
-                  </pic:spPr>
-                </pic:pic>
-              </a:graphicData>
-            </a:graphic>
-          </wp:inline>
-        </w:drawing>
-      </w:r>
-    </w:p>
-    <w:p>
-      <w:pPr>
-        <w:pStyle w:val="Caption"/>
-        <w:jc w:val="center"/>
-        <w:rPr>
-          <w:b w:val="0"/>
-          <w:bCs/>
-        </w:rPr>
-      </w:pPr>
-      <w:bookmarkStart w:id="1" w:name="_Ref95249552"/>
-      <w:r>
-        <w:t xml:space="preserve">Figure </w:t>
-      </w:r>
-      <w:fldSimple w:instr=" SEQ Figure \* ARABIC ">
-        <w:r>
-          <w:rPr>
-            <w:noProof/>
-          </w:rPr>
-          <w:t>1</w:t>
-        </w:r>
-      </w:fldSimple>
-      <w:bookmarkEnd w:id="1"/>
-      <w:r>
-        <w:t xml:space="preserve">: </w:t>
-      </w:r>
-      <w:r>
-        <w:rPr>
-          <w:b w:val="0"/>
-          <w:bCs/>
-        </w:rPr>
-        <w:t>A demonstration of how Counting Sort utilizes a cumulative count array to determine the final index locations of the sorted elements.</w:t>
-      </w:r>
-    </w:p>
-    <w:p>
-      <w:pPr>
-        <w:spacing w:after="0" w:line="360" w:lineRule="auto"/>
-        <w:jc w:val="both"/>
-        <w:rPr>
-          <w:rFonts w:eastAsiaTheme="minorEastAsia" w:cs="Times New Roman"/>
-          <w:bCs/>
-          <w:szCs w:val="24"/>
-        </w:rPr>
-      </w:pPr>
-    </w:p>
-    <w:p>
-      <w:pPr>
-        <w:spacing w:after="0" w:line="360" w:lineRule="auto"/>
-        <w:jc w:val="both"/>
-        <w:rPr>
-          <w:rFonts w:eastAsiaTheme="minorEastAsia" w:cs="Times New Roman"/>
-          <w:bCs/>
-          <w:szCs w:val="24"/>
-        </w:rPr>
-      </w:pPr>
-      <w:r>
-        <w:rPr>
-          <w:rFonts w:eastAsiaTheme="minorEastAsia" w:cs="Times New Roman"/>
-          <w:bCs/>
-          <w:szCs w:val="24"/>
-        </w:rPr>
-        <w:t xml:space="preserve">Counting Sort converges to linear time as the length of the input array grows and the value for </w:t>
-      </w:r>
-      <m:oMath>
-        <m:r>
-          <w:rPr>
-            <w:rFonts w:ascii="Cambria Math" w:eastAsiaTheme="minorEastAsia" w:hAnsi="Cambria Math" w:cs="Times New Roman"/>
-            <w:szCs w:val="24"/>
-          </w:rPr>
-          <m:t>k</m:t>
-        </m:r>
-      </m:oMath>
-      <w:r>
-        <w:rPr>
-          <w:rFonts w:eastAsiaTheme="minorEastAsia" w:cs="Times New Roman"/>
-          <w:bCs/>
-          <w:szCs w:val="24"/>
-        </w:rPr>
-        <w:t xml:space="preserve"> remains constant</w:t>
-      </w:r>
-      <w:r>
-        <w:rPr>
-          <w:rFonts w:eastAsiaTheme="minorEastAsia" w:cs="Times New Roman"/>
-          <w:bCs/>
-          <w:szCs w:val="24"/>
-        </w:rPr>
-        <w:t>.</w:t>
-      </w:r>
-      <w:r>
-        <w:rPr>
-          <w:rFonts w:eastAsiaTheme="minorEastAsia" w:cs="Times New Roman"/>
-          <w:bCs/>
-          <w:szCs w:val="24"/>
-        </w:rPr>
-        <w:t xml:space="preserve"> I</w:t>
-      </w:r>
-      <w:r>
-        <w:rPr>
-          <w:rFonts w:eastAsiaTheme="minorEastAsia" w:cs="Times New Roman"/>
-          <w:bCs/>
-          <w:szCs w:val="24"/>
-        </w:rPr>
-        <w:t xml:space="preserve">f the value for </w:t>
-      </w:r>
-      <m:oMath>
-        <m:r>
-          <w:rPr>
-            <w:rFonts w:ascii="Cambria Math" w:eastAsiaTheme="minorEastAsia" w:hAnsi="Cambria Math" w:cs="Times New Roman"/>
-            <w:szCs w:val="24"/>
-          </w:rPr>
-          <m:t>k</m:t>
-        </m:r>
-      </m:oMath>
-      <w:r>
-        <w:rPr>
-          <w:rFonts w:eastAsiaTheme="minorEastAsia" w:cs="Times New Roman"/>
-          <w:bCs/>
-          <w:szCs w:val="24"/>
-        </w:rPr>
-        <w:t xml:space="preserve"> </w:t>
-      </w:r>
-      <w:r>
-        <w:rPr>
-          <w:rFonts w:eastAsiaTheme="minorEastAsia" w:cs="Times New Roman"/>
-          <w:bCs/>
-          <w:szCs w:val="24"/>
-        </w:rPr>
-        <w:t>increases, Counting Sort begins to underperform</w:t>
-      </w:r>
-      <w:r>
-        <w:rPr>
-          <w:rFonts w:eastAsiaTheme="minorEastAsia" w:cs="Times New Roman"/>
-          <w:bCs/>
-          <w:szCs w:val="24"/>
-        </w:rPr>
-        <w:t xml:space="preserve">. This occurs </w:t>
-      </w:r>
-      <w:r>
-        <w:rPr>
-          <w:rFonts w:eastAsiaTheme="minorEastAsia" w:cs="Times New Roman"/>
-          <w:bCs/>
-          <w:szCs w:val="24"/>
-        </w:rPr>
-        <w:lastRenderedPageBreak/>
-        <w:t xml:space="preserve">because </w:t>
-      </w:r>
-      <m:oMath>
-        <m:r>
-          <w:rPr>
-            <w:rFonts w:ascii="Cambria Math" w:eastAsiaTheme="minorEastAsia" w:hAnsi="Cambria Math" w:cs="Times New Roman"/>
-            <w:szCs w:val="24"/>
-          </w:rPr>
-          <m:t>n</m:t>
-        </m:r>
-      </m:oMath>
-      <w:r>
-        <w:rPr>
-          <w:rFonts w:eastAsiaTheme="minorEastAsia" w:cs="Times New Roman"/>
-          <w:bCs/>
-          <w:szCs w:val="24"/>
-        </w:rPr>
-        <w:t xml:space="preserve"> and </w:t>
-      </w:r>
-      <m:oMath>
-        <m:r>
-          <w:rPr>
-            <w:rFonts w:ascii="Cambria Math" w:eastAsiaTheme="minorEastAsia" w:hAnsi="Cambria Math" w:cs="Times New Roman"/>
-            <w:szCs w:val="24"/>
-          </w:rPr>
-          <m:t>k</m:t>
-        </m:r>
-      </m:oMath>
-      <w:r>
-        <w:rPr>
-          <w:rFonts w:eastAsiaTheme="minorEastAsia" w:cs="Times New Roman"/>
-          <w:bCs/>
-          <w:szCs w:val="24"/>
-        </w:rPr>
-        <w:t xml:space="preserve"> possess an independent relationship. Memory </w:t>
-      </w:r>
-      <w:r>
-        <w:rPr>
-          <w:rFonts w:eastAsiaTheme="minorEastAsia" w:cs="Times New Roman"/>
-          <w:bCs/>
-          <w:szCs w:val="24"/>
-        </w:rPr>
-        <w:t>usage</w:t>
-      </w:r>
-      <w:r>
-        <w:rPr>
-          <w:rFonts w:eastAsiaTheme="minorEastAsia" w:cs="Times New Roman"/>
-          <w:bCs/>
-          <w:szCs w:val="24"/>
-        </w:rPr>
-        <w:t xml:space="preserve"> also </w:t>
-      </w:r>
-      <w:r>
-        <w:rPr>
-          <w:rFonts w:eastAsiaTheme="minorEastAsia" w:cs="Times New Roman"/>
-          <w:bCs/>
-          <w:szCs w:val="24"/>
-        </w:rPr>
-        <w:t>inc</w:t>
-      </w:r>
-      <w:r>
-        <w:rPr>
-          <w:rFonts w:eastAsiaTheme="minorEastAsia" w:cs="Times New Roman"/>
-          <w:bCs/>
-          <w:szCs w:val="24"/>
-        </w:rPr>
-        <w:t>reases</w:t>
-      </w:r>
-      <w:r>
-        <w:rPr>
-          <w:rFonts w:eastAsiaTheme="minorEastAsia" w:cs="Times New Roman"/>
-          <w:bCs/>
-          <w:szCs w:val="24"/>
-        </w:rPr>
-        <w:t xml:space="preserve"> </w:t>
-      </w:r>
-      <w:r>
-        <w:rPr>
-          <w:rFonts w:eastAsiaTheme="minorEastAsia" w:cs="Times New Roman"/>
-          <w:bCs/>
-          <w:szCs w:val="24"/>
-        </w:rPr>
-        <w:t xml:space="preserve">as the cumulative count array length equals </w:t>
-      </w:r>
-      <m:oMath>
-        <m:r>
-          <w:rPr>
-            <w:rFonts w:ascii="Cambria Math" w:eastAsiaTheme="minorEastAsia" w:hAnsi="Cambria Math" w:cs="Times New Roman"/>
-            <w:szCs w:val="24"/>
-          </w:rPr>
-          <m:t>k</m:t>
-        </m:r>
-      </m:oMath>
-      <w:r>
-        <w:rPr>
-          <w:rFonts w:eastAsiaTheme="minorEastAsia" w:cs="Times New Roman"/>
-          <w:bCs/>
-          <w:szCs w:val="24"/>
-        </w:rPr>
-        <w:t>. While elementary,</w:t>
-      </w:r>
-      <w:r>
-        <w:rPr>
-          <w:rFonts w:eastAsiaTheme="minorEastAsia" w:cs="Times New Roman"/>
-          <w:bCs/>
-          <w:szCs w:val="24"/>
-        </w:rPr>
-        <w:t xml:space="preserve"> more sophisticated algorithms like LSD Radix Sort and QR Sort utilize</w:t>
-      </w:r>
-      <w:r>
-        <w:rPr>
-          <w:rFonts w:eastAsiaTheme="minorEastAsia" w:cs="Times New Roman"/>
-          <w:bCs/>
-          <w:szCs w:val="24"/>
-        </w:rPr>
-        <w:t xml:space="preserve"> Counting Sort </w:t>
-      </w:r>
-      <w:r>
-        <w:rPr>
-          <w:rFonts w:eastAsiaTheme="minorEastAsia" w:cs="Times New Roman"/>
-          <w:bCs/>
-          <w:szCs w:val="24"/>
-        </w:rPr>
-        <w:t>in</w:t>
-      </w:r>
-      <w:r>
-        <w:rPr>
-          <w:rFonts w:eastAsiaTheme="minorEastAsia" w:cs="Times New Roman"/>
-          <w:bCs/>
-          <w:szCs w:val="24"/>
-        </w:rPr>
-        <w:t xml:space="preserve"> subroutines.</w:t>
-      </w:r>
-    </w:p>
-    <w:p>
-      <w:pPr>
-        <w:spacing w:after="0" w:line="360" w:lineRule="auto"/>
-        <w:jc w:val="both"/>
-        <w:rPr>
-          <w:rFonts w:eastAsiaTheme="minorEastAsia" w:cs="Times New Roman"/>
-          <w:bCs/>
-          <w:szCs w:val="24"/>
-        </w:rPr>
-      </w:pPr>
-    </w:p>
-    <w:p>
-      <w:pPr>
-        <w:pStyle w:val="Heading2"/>
-        <w:spacing w:line="360" w:lineRule="auto"/>
-      </w:pPr>
-      <w:r>
-        <w:t xml:space="preserve">Least Significant Digit (LSD) </w:t>
-      </w:r>
-      <w:r>
-        <w:t>Radix Sort</w:t>
-      </w:r>
-    </w:p>
-    <w:p>
-      <w:pPr>
-        <w:spacing w:line="360" w:lineRule="auto"/>
-        <w:jc w:val="both"/>
-        <w:rPr>
-          <w:rFonts w:cs="Times New Roman"/>
-          <w:bCs/>
-          <w:szCs w:val="24"/>
-        </w:rPr>
-      </w:pPr>
-      <w:r>
-        <w:rPr>
-          <w:rFonts w:cs="Times New Roman"/>
-          <w:bCs/>
-          <w:szCs w:val="24"/>
-        </w:rPr>
-        <w:t xml:space="preserve">LSD </w:t>
-      </w:r>
-      <w:r>
-        <w:rPr>
-          <w:rFonts w:cs="Times New Roman"/>
-          <w:bCs/>
-          <w:szCs w:val="24"/>
-        </w:rPr>
-        <w:t>Radix Sort</w:t>
-      </w:r>
-      <w:r>
-        <w:rPr>
-          <w:rFonts w:cs="Times New Roman"/>
-          <w:bCs/>
-          <w:szCs w:val="24"/>
-        </w:rPr>
-        <w:t xml:space="preserve"> or Radix Sort</w:t>
-      </w:r>
-      <w:r>
-        <w:rPr>
-          <w:rFonts w:cs="Times New Roman"/>
-          <w:bCs/>
-          <w:szCs w:val="24"/>
-        </w:rPr>
-        <w:t xml:space="preserve"> represents another stable</w:t>
-      </w:r>
-      <w:r>
-        <w:rPr>
-          <w:rFonts w:cs="Times New Roman"/>
-          <w:bCs/>
-          <w:szCs w:val="24"/>
-        </w:rPr>
-        <w:t xml:space="preserve"> </w:t>
-      </w:r>
-      <w:r>
-        <w:rPr>
-          <w:rFonts w:cs="Times New Roman"/>
-          <w:bCs/>
-          <w:szCs w:val="24"/>
-        </w:rPr>
-        <w:t>integer-based</w:t>
-      </w:r>
-      <w:r>
-        <w:rPr>
-          <w:rFonts w:cs="Times New Roman"/>
-          <w:bCs/>
-          <w:szCs w:val="24"/>
-        </w:rPr>
-        <w:t xml:space="preserve"> sorting algorithm. As the name implies, this algorithm sorts by the radixes</w:t>
-      </w:r>
-      <w:r>
-        <w:rPr>
-          <w:rFonts w:cs="Times New Roman"/>
-          <w:bCs/>
-          <w:szCs w:val="24"/>
-        </w:rPr>
-        <w:t>, or digits,</w:t>
-      </w:r>
-      <w:r>
-        <w:rPr>
-          <w:rFonts w:cs="Times New Roman"/>
-          <w:bCs/>
-          <w:szCs w:val="24"/>
-        </w:rPr>
-        <w:t xml:space="preserve"> </w:t>
-      </w:r>
-      <w:r>
-        <w:rPr>
-          <w:rFonts w:cs="Times New Roman"/>
-          <w:bCs/>
-          <w:szCs w:val="24"/>
-        </w:rPr>
-        <w:t>of the</w:t>
-      </w:r>
-      <w:r>
-        <w:rPr>
-          <w:rFonts w:cs="Times New Roman"/>
-          <w:bCs/>
-          <w:szCs w:val="24"/>
-        </w:rPr>
-        <w:t xml:space="preserve"> </w:t>
-      </w:r>
-      <w:r>
-        <w:rPr>
-          <w:rFonts w:cs="Times New Roman"/>
-          <w:bCs/>
-          <w:szCs w:val="24"/>
-        </w:rPr>
-        <w:t>elements</w:t>
-      </w:r>
-      <w:r>
-        <w:rPr>
-          <w:rFonts w:cs="Times New Roman"/>
-          <w:bCs/>
-          <w:szCs w:val="24"/>
-        </w:rPr>
-        <w:t xml:space="preserve"> in</w:t>
-      </w:r>
-      <w:r>
-        <w:rPr>
-          <w:rFonts w:cs="Times New Roman"/>
-          <w:bCs/>
-          <w:szCs w:val="24"/>
-        </w:rPr>
-        <w:t xml:space="preserve"> </w:t>
-      </w:r>
-      <w:r>
-        <w:rPr>
-          <w:rFonts w:cs="Times New Roman"/>
-          <w:bCs/>
-          <w:szCs w:val="24"/>
-        </w:rPr>
-        <w:t>the input</w:t>
-      </w:r>
-      <w:r>
-        <w:rPr>
-          <w:rFonts w:cs="Times New Roman"/>
-          <w:bCs/>
-          <w:szCs w:val="24"/>
-        </w:rPr>
-        <w:t xml:space="preserve"> array</w:t>
-      </w:r>
-      <w:r>
-        <w:rPr>
-          <w:rFonts w:cs="Times New Roman"/>
-          <w:bCs/>
-          <w:szCs w:val="24"/>
-        </w:rPr>
-        <w:t xml:space="preserve">. </w:t>
-      </w:r>
-      <w:r>
-        <w:rPr>
-          <w:rFonts w:cs="Times New Roman"/>
-          <w:bCs/>
-          <w:szCs w:val="24"/>
-        </w:rPr>
-        <w:t xml:space="preserve">Radix Sort </w:t>
-      </w:r>
-      <w:r>
-        <w:rPr>
-          <w:rFonts w:cs="Times New Roman"/>
-          <w:bCs/>
-          <w:szCs w:val="24"/>
-        </w:rPr>
-        <w:t>employs</w:t>
-      </w:r>
-      <w:r>
-        <w:rPr>
-          <w:rFonts w:cs="Times New Roman"/>
-          <w:bCs/>
-          <w:szCs w:val="24"/>
-        </w:rPr>
-        <w:t xml:space="preserve"> the digits of array elements as keys and invokes stable sorts in order from the LSD to the most significant digit (MSD). </w:t>
-      </w:r>
-      <w:r>
-        <w:rPr>
-          <w:rFonts w:cs="Times New Roman"/>
-          <w:bCs/>
-          <w:szCs w:val="24"/>
-        </w:rPr>
-        <w:t xml:space="preserve">Once Radix Sort </w:t>
-      </w:r>
-      <w:r>
-        <w:rPr>
-          <w:rFonts w:cs="Times New Roman"/>
-          <w:bCs/>
-          <w:szCs w:val="24"/>
-        </w:rPr>
-        <w:t>sorts by the MSD</w:t>
-      </w:r>
-      <w:r>
-        <w:rPr>
-          <w:rFonts w:cs="Times New Roman"/>
-          <w:bCs/>
-          <w:szCs w:val="24"/>
-        </w:rPr>
-        <w:t xml:space="preserve">, it stops. </w:t>
-      </w:r>
-      <w:r>
-        <w:rPr>
-          <w:rFonts w:cs="Times New Roman"/>
-          <w:bCs/>
-          <w:szCs w:val="24"/>
-        </w:rPr>
-        <w:t xml:space="preserve">Radix Sort also </w:t>
-      </w:r>
-      <w:r>
-        <w:rPr>
-          <w:rFonts w:cs="Times New Roman"/>
-          <w:bCs/>
-          <w:szCs w:val="24"/>
-        </w:rPr>
-        <w:t>permits</w:t>
-      </w:r>
-      <w:r>
-        <w:rPr>
-          <w:rFonts w:cs="Times New Roman"/>
-          <w:bCs/>
-          <w:szCs w:val="24"/>
-        </w:rPr>
-        <w:t xml:space="preserve"> the use of different</w:t>
-      </w:r>
-      <w:r>
-        <w:rPr>
-          <w:rFonts w:cs="Times New Roman"/>
-          <w:bCs/>
-          <w:szCs w:val="24"/>
-        </w:rPr>
-        <w:t xml:space="preserve"> </w:t>
-      </w:r>
-      <w:r>
-        <w:rPr>
-          <w:rFonts w:cs="Times New Roman"/>
-          <w:bCs/>
-          <w:szCs w:val="24"/>
-        </w:rPr>
-        <w:t>number systems</w:t>
-      </w:r>
-      <w:r>
-        <w:rPr>
-          <w:rFonts w:cs="Times New Roman"/>
-          <w:bCs/>
-          <w:szCs w:val="24"/>
-        </w:rPr>
-        <w:t xml:space="preserve"> which alters the performance.</w:t>
-      </w:r>
-      <w:r>
-        <w:rPr>
-          <w:rFonts w:cs="Times New Roman"/>
-          <w:bCs/>
-          <w:szCs w:val="24"/>
-        </w:rPr>
-        <w:t xml:space="preserve"> </w:t>
-      </w:r>
-      <w:r>
-        <w:rPr>
-          <w:rFonts w:cs="Times New Roman"/>
-          <w:bCs/>
-          <w:szCs w:val="24"/>
-        </w:rPr>
-        <w:fldChar w:fldCharType="begin"/>
-      </w:r>
-      <w:r>
-        <w:rPr>
-          <w:rFonts w:cs="Times New Roman"/>
-          <w:bCs/>
-          <w:szCs w:val="24"/>
-        </w:rPr>
-        <w:instrText xml:space="preserve"> REF _Ref95249600 \h  \* MERGEFORMAT </w:instrText>
-      </w:r>
-      <w:r>
-        <w:rPr>
-          <w:rFonts w:cs="Times New Roman"/>
-          <w:bCs/>
-          <w:szCs w:val="24"/>
-        </w:rPr>
-      </w:r>
-      <w:r>
-        <w:rPr>
-          <w:rFonts w:cs="Times New Roman"/>
-          <w:bCs/>
-          <w:szCs w:val="24"/>
-        </w:rPr>
-        <w:fldChar w:fldCharType="separate"/>
-      </w:r>
-      <w:r>
-        <w:rPr>
-          <w:rFonts w:cs="Times New Roman"/>
-          <w:bCs/>
-          <w:szCs w:val="24"/>
-        </w:rPr>
-        <w:t xml:space="preserve">Figure </w:t>
-      </w:r>
-      <w:r>
-        <w:rPr>
-          <w:rFonts w:cs="Times New Roman"/>
-          <w:bCs/>
-          <w:noProof/>
-          <w:szCs w:val="24"/>
-        </w:rPr>
-        <w:t>2</w:t>
-      </w:r>
-      <w:r>
-        <w:rPr>
-          <w:rFonts w:cs="Times New Roman"/>
-          <w:bCs/>
-          <w:szCs w:val="24"/>
-        </w:rPr>
-        <w:fldChar w:fldCharType="end"/>
-      </w:r>
-      <w:r>
-        <w:rPr>
-          <w:rFonts w:cs="Times New Roman"/>
-          <w:bCs/>
-          <w:szCs w:val="24"/>
-        </w:rPr>
-        <w:t xml:space="preserve"> </w:t>
-      </w:r>
-      <w:r>
-        <w:rPr>
-          <w:rFonts w:cs="Times New Roman"/>
-          <w:bCs/>
-          <w:szCs w:val="24"/>
-        </w:rPr>
-        <w:t>illustrates</w:t>
-      </w:r>
-      <w:r>
-        <w:rPr>
-          <w:rFonts w:cs="Times New Roman"/>
-          <w:bCs/>
-          <w:szCs w:val="24"/>
-        </w:rPr>
-        <w:t xml:space="preserve"> how Radix Sort sorts a sequence of base 10 integers.</w:t>
-      </w:r>
-    </w:p>
-    <w:p>
-      <w:pPr>
-        <w:keepNext/>
-        <w:spacing w:line="360" w:lineRule="auto"/>
-        <w:jc w:val="center"/>
-      </w:pPr>
-      <w:r>
-        <w:rPr>
-          <w:noProof/>
-        </w:rPr>
-        <w:drawing>
-          <wp:inline distT="0" distB="0" distL="0" distR="0" wp14:anchorId="24C92B2A" wp14:editId="7A7A8E2A">
-            <wp:extent cx="4267200" cy="2069266"/>
-            <wp:effectExtent l="76200" t="76200" r="133350" b="140970"/>
-            <wp:docPr id="8" name="Picture 8" descr="A close up of a keyboard&#10;&#10;Description automatically generated with low confidence"/>
-            <wp:cNvGraphicFramePr>
-              <a:graphicFrameLocks xmlns:a="http://schemas.openxmlformats.org/drawingml/2006/main" noChangeAspect="1"/>
-            </wp:cNvGraphicFramePr>
-            <a:graphic xmlns:a="http://schemas.openxmlformats.org/drawingml/2006/main">
-              <a:graphicData uri="http://schemas.openxmlformats.org/drawingml/2006/picture">
-                <pic:pic xmlns:pic="http://schemas.openxmlformats.org/drawingml/2006/picture">
-                  <pic:nvPicPr>
-                    <pic:cNvPr id="8" name="Picture 8" descr="A close up of a keyboard&#10;&#10;Description automatically generated with low confidence"/>
+                    <pic:cNvPr id="0" name="Picture 11"/>
                     <pic:cNvPicPr>
                       <a:picLocks noChangeAspect="1" noChangeArrowheads="1"/>
                     </pic:cNvPicPr>
                   </pic:nvPicPr>
                   <pic:blipFill>
-                    <a:blip r:embed="rId9">
+                    <a:blip r:embed="rId8">
                       <a:extLst>
                         <a:ext uri="{28A0092B-C50C-407E-A947-70E740481C1C}">
                           <a14:useLocalDpi xmlns:a14="http://schemas.microsoft.com/office/drawing/2010/main" val="0"/>
@@ -3269,7 +2635,7 @@
                   <pic:spPr bwMode="auto">
                     <a:xfrm>
                       <a:off x="0" y="0"/>
-                      <a:ext cx="4281655" cy="2076275"/>
+                      <a:ext cx="3316335" cy="2948593"/>
                     </a:xfrm>
                     <a:prstGeom prst="rect">
                       <a:avLst/>
@@ -3300,12 +2666,808 @@
       <w:pPr>
         <w:pStyle w:val="Caption"/>
         <w:jc w:val="center"/>
+      </w:pPr>
+      <w:bookmarkStart w:id="1" w:name="_Ref113997064"/>
+      <w:r>
+        <w:t xml:space="preserve">Figure </w:t>
+      </w:r>
+      <w:fldSimple w:instr=" SEQ Figure \* ARABIC ">
+        <w:r>
+          <w:rPr>
+            <w:noProof/>
+          </w:rPr>
+          <w:t>1</w:t>
+        </w:r>
+      </w:fldSimple>
+      <w:bookmarkEnd w:id="1"/>
+      <w:r>
+        <w:t xml:space="preserve">: </w:t>
+      </w:r>
+      <w:r>
         <w:rPr>
           <w:b w:val="0"/>
           <w:bCs/>
         </w:rPr>
+        <w:t>How</w:t>
+      </w:r>
+      <w:r>
+        <w:rPr>
+          <w:b w:val="0"/>
+          <w:bCs/>
+        </w:rPr>
+        <w:t xml:space="preserve"> Counting Sort utilizes </w:t>
+      </w:r>
+      <w:r>
+        <w:rPr>
+          <w:b w:val="0"/>
+          <w:bCs/>
+        </w:rPr>
+        <w:t>the</w:t>
+      </w:r>
+      <w:r>
+        <w:rPr>
+          <w:b w:val="0"/>
+          <w:bCs/>
+        </w:rPr>
+        <w:t xml:space="preserve"> cumulative count array to determine the final index locations of the sorted elements.</w:t>
+      </w:r>
+    </w:p>
+    <w:p>
+      <w:pPr>
+        <w:spacing w:after="0" w:line="360" w:lineRule="auto"/>
+        <w:jc w:val="both"/>
+        <w:rPr>
+          <w:rFonts w:eastAsiaTheme="minorEastAsia" w:cs="Times New Roman"/>
+          <w:bCs/>
+          <w:szCs w:val="24"/>
+        </w:rPr>
+      </w:pPr>
+      <w:r>
+        <w:rPr>
+          <w:rFonts w:eastAsiaTheme="minorEastAsia" w:cs="Times New Roman"/>
+          <w:bCs/>
+          <w:szCs w:val="24"/>
+        </w:rPr>
+        <w:lastRenderedPageBreak/>
+        <w:t xml:space="preserve">Counting Sort converges to linear time as the length of the input array </w:t>
+      </w:r>
+      <w:r>
+        <w:rPr>
+          <w:rFonts w:eastAsiaTheme="minorEastAsia" w:cs="Times New Roman"/>
+          <w:bCs/>
+          <w:szCs w:val="24"/>
+        </w:rPr>
+        <w:t>increases,</w:t>
+      </w:r>
+      <w:r>
+        <w:rPr>
+          <w:rFonts w:eastAsiaTheme="minorEastAsia" w:cs="Times New Roman"/>
+          <w:bCs/>
+          <w:szCs w:val="24"/>
+        </w:rPr>
+        <w:t xml:space="preserve"> and the value for </w:t>
+      </w:r>
+      <m:oMath>
+        <m:r>
+          <w:rPr>
+            <w:rFonts w:ascii="Cambria Math" w:eastAsiaTheme="minorEastAsia" w:hAnsi="Cambria Math" w:cs="Times New Roman"/>
+            <w:szCs w:val="24"/>
+          </w:rPr>
+          <m:t>k</m:t>
+        </m:r>
+      </m:oMath>
+      <w:r>
+        <w:rPr>
+          <w:rFonts w:eastAsiaTheme="minorEastAsia" w:cs="Times New Roman"/>
+          <w:bCs/>
+          <w:szCs w:val="24"/>
+        </w:rPr>
+        <w:t xml:space="preserve"> remains constant</w:t>
+      </w:r>
+      <w:r>
+        <w:rPr>
+          <w:rFonts w:eastAsiaTheme="minorEastAsia" w:cs="Times New Roman"/>
+          <w:bCs/>
+          <w:szCs w:val="24"/>
+        </w:rPr>
+        <w:t>.</w:t>
+      </w:r>
+      <w:r>
+        <w:rPr>
+          <w:rFonts w:eastAsiaTheme="minorEastAsia" w:cs="Times New Roman"/>
+          <w:bCs/>
+          <w:szCs w:val="24"/>
+        </w:rPr>
+        <w:t xml:space="preserve"> I</w:t>
+      </w:r>
+      <w:r>
+        <w:rPr>
+          <w:rFonts w:eastAsiaTheme="minorEastAsia" w:cs="Times New Roman"/>
+          <w:bCs/>
+          <w:szCs w:val="24"/>
+        </w:rPr>
+        <w:t xml:space="preserve">f the value for </w:t>
+      </w:r>
+      <m:oMath>
+        <m:r>
+          <w:rPr>
+            <w:rFonts w:ascii="Cambria Math" w:eastAsiaTheme="minorEastAsia" w:hAnsi="Cambria Math" w:cs="Times New Roman"/>
+            <w:szCs w:val="24"/>
+          </w:rPr>
+          <m:t>k</m:t>
+        </m:r>
+      </m:oMath>
+      <w:r>
+        <w:rPr>
+          <w:rFonts w:eastAsiaTheme="minorEastAsia" w:cs="Times New Roman"/>
+          <w:bCs/>
+          <w:szCs w:val="24"/>
+        </w:rPr>
+        <w:t xml:space="preserve"> </w:t>
+      </w:r>
+      <w:r>
+        <w:rPr>
+          <w:rFonts w:eastAsiaTheme="minorEastAsia" w:cs="Times New Roman"/>
+          <w:bCs/>
+          <w:szCs w:val="24"/>
+        </w:rPr>
+        <w:t>increases, Counting Sort underperform</w:t>
+      </w:r>
+      <w:r>
+        <w:rPr>
+          <w:rFonts w:eastAsiaTheme="minorEastAsia" w:cs="Times New Roman"/>
+          <w:bCs/>
+          <w:szCs w:val="24"/>
+        </w:rPr>
+        <w:t>s</w:t>
+      </w:r>
+      <w:r>
+        <w:rPr>
+          <w:rFonts w:eastAsiaTheme="minorEastAsia" w:cs="Times New Roman"/>
+          <w:bCs/>
+          <w:szCs w:val="24"/>
+        </w:rPr>
+        <w:t xml:space="preserve">. This occurs because </w:t>
+      </w:r>
+      <m:oMath>
+        <m:r>
+          <w:rPr>
+            <w:rFonts w:ascii="Cambria Math" w:eastAsiaTheme="minorEastAsia" w:hAnsi="Cambria Math" w:cs="Times New Roman"/>
+            <w:szCs w:val="24"/>
+          </w:rPr>
+          <m:t>n</m:t>
+        </m:r>
+      </m:oMath>
+      <w:r>
+        <w:rPr>
+          <w:rFonts w:eastAsiaTheme="minorEastAsia" w:cs="Times New Roman"/>
+          <w:bCs/>
+          <w:szCs w:val="24"/>
+        </w:rPr>
+        <w:t xml:space="preserve"> and </w:t>
+      </w:r>
+      <m:oMath>
+        <m:r>
+          <w:rPr>
+            <w:rFonts w:ascii="Cambria Math" w:eastAsiaTheme="minorEastAsia" w:hAnsi="Cambria Math" w:cs="Times New Roman"/>
+            <w:szCs w:val="24"/>
+          </w:rPr>
+          <m:t>k</m:t>
+        </m:r>
+      </m:oMath>
+      <w:r>
+        <w:rPr>
+          <w:rFonts w:eastAsiaTheme="minorEastAsia" w:cs="Times New Roman"/>
+          <w:bCs/>
+          <w:szCs w:val="24"/>
+        </w:rPr>
+        <w:t xml:space="preserve"> possess an independent relationship. Memory </w:t>
+      </w:r>
+      <w:r>
+        <w:rPr>
+          <w:rFonts w:eastAsiaTheme="minorEastAsia" w:cs="Times New Roman"/>
+          <w:bCs/>
+          <w:szCs w:val="24"/>
+        </w:rPr>
+        <w:t>usage</w:t>
+      </w:r>
+      <w:r>
+        <w:rPr>
+          <w:rFonts w:eastAsiaTheme="minorEastAsia" w:cs="Times New Roman"/>
+          <w:bCs/>
+          <w:szCs w:val="24"/>
+        </w:rPr>
+        <w:t xml:space="preserve"> also </w:t>
+      </w:r>
+      <w:r>
+        <w:rPr>
+          <w:rFonts w:eastAsiaTheme="minorEastAsia" w:cs="Times New Roman"/>
+          <w:bCs/>
+          <w:szCs w:val="24"/>
+        </w:rPr>
+        <w:t>inc</w:t>
+      </w:r>
+      <w:r>
+        <w:rPr>
+          <w:rFonts w:eastAsiaTheme="minorEastAsia" w:cs="Times New Roman"/>
+          <w:bCs/>
+          <w:szCs w:val="24"/>
+        </w:rPr>
+        <w:t>reases</w:t>
+      </w:r>
+      <w:r>
+        <w:rPr>
+          <w:rFonts w:eastAsiaTheme="minorEastAsia" w:cs="Times New Roman"/>
+          <w:bCs/>
+          <w:szCs w:val="24"/>
+        </w:rPr>
+        <w:t xml:space="preserve"> </w:t>
+      </w:r>
+      <w:r>
+        <w:rPr>
+          <w:rFonts w:eastAsiaTheme="minorEastAsia" w:cs="Times New Roman"/>
+          <w:bCs/>
+          <w:szCs w:val="24"/>
+        </w:rPr>
+        <w:t>since</w:t>
+      </w:r>
+      <w:r>
+        <w:rPr>
+          <w:rFonts w:eastAsiaTheme="minorEastAsia" w:cs="Times New Roman"/>
+          <w:bCs/>
+          <w:szCs w:val="24"/>
+        </w:rPr>
+        <w:t xml:space="preserve"> the</w:t>
+      </w:r>
+      <w:r>
+        <w:rPr>
+          <w:rFonts w:eastAsiaTheme="minorEastAsia" w:cs="Times New Roman"/>
+          <w:bCs/>
+          <w:szCs w:val="24"/>
+        </w:rPr>
+        <w:t xml:space="preserve"> length of the</w:t>
+      </w:r>
+      <w:r>
+        <w:rPr>
+          <w:rFonts w:eastAsiaTheme="minorEastAsia" w:cs="Times New Roman"/>
+          <w:bCs/>
+          <w:szCs w:val="24"/>
+        </w:rPr>
+        <w:t xml:space="preserve"> cumulative</w:t>
+      </w:r>
+      <w:r>
+        <w:rPr>
+          <w:rFonts w:eastAsiaTheme="minorEastAsia" w:cs="Times New Roman"/>
+          <w:bCs/>
+          <w:szCs w:val="24"/>
+        </w:rPr>
+        <w:t xml:space="preserve"> count array</w:t>
+      </w:r>
+      <w:r>
+        <w:rPr>
+          <w:rFonts w:eastAsiaTheme="minorEastAsia" w:cs="Times New Roman"/>
+          <w:bCs/>
+          <w:szCs w:val="24"/>
+        </w:rPr>
+        <w:t xml:space="preserve"> equals </w:t>
+      </w:r>
+      <m:oMath>
+        <m:r>
+          <w:rPr>
+            <w:rFonts w:ascii="Cambria Math" w:eastAsiaTheme="minorEastAsia" w:hAnsi="Cambria Math" w:cs="Times New Roman"/>
+            <w:szCs w:val="24"/>
+          </w:rPr>
+          <m:t>k</m:t>
+        </m:r>
+      </m:oMath>
+      <w:r>
+        <w:rPr>
+          <w:rFonts w:eastAsiaTheme="minorEastAsia" w:cs="Times New Roman"/>
+          <w:bCs/>
+          <w:szCs w:val="24"/>
+        </w:rPr>
+        <w:t>. While elementary,</w:t>
+      </w:r>
+      <w:r>
+        <w:rPr>
+          <w:rFonts w:eastAsiaTheme="minorEastAsia" w:cs="Times New Roman"/>
+          <w:bCs/>
+          <w:szCs w:val="24"/>
+        </w:rPr>
+        <w:t xml:space="preserve"> more sophisticated algorithms like LSD Radix Sort and QR Sort utilize</w:t>
+      </w:r>
+      <w:r>
+        <w:rPr>
+          <w:rFonts w:eastAsiaTheme="minorEastAsia" w:cs="Times New Roman"/>
+          <w:bCs/>
+          <w:szCs w:val="24"/>
+        </w:rPr>
+        <w:t xml:space="preserve"> Counting Sort </w:t>
+      </w:r>
+      <w:r>
+        <w:rPr>
+          <w:rFonts w:eastAsiaTheme="minorEastAsia" w:cs="Times New Roman"/>
+          <w:bCs/>
+          <w:szCs w:val="24"/>
+        </w:rPr>
+        <w:t>in</w:t>
+      </w:r>
+      <w:r>
+        <w:rPr>
+          <w:rFonts w:eastAsiaTheme="minorEastAsia" w:cs="Times New Roman"/>
+          <w:bCs/>
+          <w:szCs w:val="24"/>
+        </w:rPr>
+        <w:t xml:space="preserve"> subroutines.</w:t>
+      </w:r>
+    </w:p>
+    <w:p>
+      <w:pPr>
+        <w:spacing w:after="0" w:line="360" w:lineRule="auto"/>
+        <w:jc w:val="both"/>
+        <w:rPr>
+          <w:rFonts w:eastAsiaTheme="minorEastAsia" w:cs="Times New Roman"/>
+          <w:bCs/>
+          <w:szCs w:val="24"/>
+        </w:rPr>
+      </w:pPr>
+    </w:p>
+    <w:p>
+      <w:pPr>
+        <w:pStyle w:val="Heading2"/>
+        <w:spacing w:line="360" w:lineRule="auto"/>
+      </w:pPr>
+      <w:r>
+        <w:t xml:space="preserve">Least Significant Digit (LSD) </w:t>
+      </w:r>
+      <w:r>
+        <w:t>Radix Sort</w:t>
+      </w:r>
+    </w:p>
+    <w:p>
+      <w:pPr>
+        <w:spacing w:line="360" w:lineRule="auto"/>
+        <w:jc w:val="both"/>
+        <w:rPr>
+          <w:rFonts w:cs="Times New Roman"/>
+          <w:bCs/>
+          <w:szCs w:val="24"/>
+        </w:rPr>
+      </w:pPr>
+      <w:r>
+        <w:rPr>
+          <w:rFonts w:cs="Times New Roman"/>
+          <w:bCs/>
+          <w:szCs w:val="24"/>
+        </w:rPr>
+        <w:t xml:space="preserve">LSD </w:t>
+      </w:r>
+      <w:r>
+        <w:rPr>
+          <w:rFonts w:cs="Times New Roman"/>
+          <w:bCs/>
+          <w:szCs w:val="24"/>
+        </w:rPr>
+        <w:t>Radix Sort</w:t>
+      </w:r>
+      <w:r>
+        <w:rPr>
+          <w:rFonts w:cs="Times New Roman"/>
+          <w:bCs/>
+          <w:szCs w:val="24"/>
+        </w:rPr>
+        <w:t xml:space="preserve"> or Radix Sort</w:t>
+      </w:r>
+      <w:r>
+        <w:rPr>
+          <w:rFonts w:cs="Times New Roman"/>
+          <w:bCs/>
+          <w:szCs w:val="24"/>
+        </w:rPr>
+        <w:t xml:space="preserve"> represents another stable</w:t>
+      </w:r>
+      <w:r>
+        <w:rPr>
+          <w:rFonts w:cs="Times New Roman"/>
+          <w:bCs/>
+          <w:szCs w:val="24"/>
+        </w:rPr>
+        <w:t xml:space="preserve"> </w:t>
+      </w:r>
+      <w:r>
+        <w:rPr>
+          <w:rFonts w:cs="Times New Roman"/>
+          <w:bCs/>
+          <w:szCs w:val="24"/>
+        </w:rPr>
+        <w:t>integer-based</w:t>
+      </w:r>
+      <w:r>
+        <w:rPr>
+          <w:rFonts w:cs="Times New Roman"/>
+          <w:bCs/>
+          <w:szCs w:val="24"/>
+        </w:rPr>
+        <w:t xml:space="preserve"> sorting algorithm. As the name implies, this algorithm sorts by the radixes</w:t>
+      </w:r>
+      <w:r>
+        <w:rPr>
+          <w:rFonts w:cs="Times New Roman"/>
+          <w:bCs/>
+          <w:szCs w:val="24"/>
+        </w:rPr>
+        <w:t>, or digits,</w:t>
+      </w:r>
+      <w:r>
+        <w:rPr>
+          <w:rFonts w:cs="Times New Roman"/>
+          <w:bCs/>
+          <w:szCs w:val="24"/>
+        </w:rPr>
+        <w:t xml:space="preserve"> </w:t>
+      </w:r>
+      <w:r>
+        <w:rPr>
+          <w:rFonts w:cs="Times New Roman"/>
+          <w:bCs/>
+          <w:szCs w:val="24"/>
+        </w:rPr>
+        <w:t>of the</w:t>
+      </w:r>
+      <w:r>
+        <w:rPr>
+          <w:rFonts w:cs="Times New Roman"/>
+          <w:bCs/>
+          <w:szCs w:val="24"/>
+        </w:rPr>
+        <w:t xml:space="preserve"> </w:t>
+      </w:r>
+      <w:r>
+        <w:rPr>
+          <w:rFonts w:cs="Times New Roman"/>
+          <w:bCs/>
+          <w:szCs w:val="24"/>
+        </w:rPr>
+        <w:t>elements</w:t>
+      </w:r>
+      <w:r>
+        <w:rPr>
+          <w:rFonts w:cs="Times New Roman"/>
+          <w:bCs/>
+          <w:szCs w:val="24"/>
+        </w:rPr>
+        <w:t xml:space="preserve"> in</w:t>
+      </w:r>
+      <w:r>
+        <w:rPr>
+          <w:rFonts w:cs="Times New Roman"/>
+          <w:bCs/>
+          <w:szCs w:val="24"/>
+        </w:rPr>
+        <w:t xml:space="preserve"> </w:t>
+      </w:r>
+      <w:r>
+        <w:rPr>
+          <w:rFonts w:cs="Times New Roman"/>
+          <w:bCs/>
+          <w:szCs w:val="24"/>
+        </w:rPr>
+        <w:t>the input</w:t>
+      </w:r>
+      <w:r>
+        <w:rPr>
+          <w:rFonts w:cs="Times New Roman"/>
+          <w:bCs/>
+          <w:szCs w:val="24"/>
+        </w:rPr>
+        <w:t xml:space="preserve"> array</w:t>
+      </w:r>
+      <w:r>
+        <w:rPr>
+          <w:rFonts w:cs="Times New Roman"/>
+          <w:bCs/>
+          <w:szCs w:val="24"/>
+        </w:rPr>
+        <w:t xml:space="preserve">. </w:t>
+      </w:r>
+      <w:r>
+        <w:rPr>
+          <w:rFonts w:cs="Times New Roman"/>
+          <w:bCs/>
+          <w:szCs w:val="24"/>
+        </w:rPr>
+        <w:t xml:space="preserve">Radix Sort </w:t>
+      </w:r>
+      <w:r>
+        <w:rPr>
+          <w:rFonts w:cs="Times New Roman"/>
+          <w:bCs/>
+          <w:szCs w:val="24"/>
+        </w:rPr>
+        <w:t>uses</w:t>
+      </w:r>
+      <w:r>
+        <w:rPr>
+          <w:rFonts w:cs="Times New Roman"/>
+          <w:bCs/>
+          <w:szCs w:val="24"/>
+        </w:rPr>
+        <w:t xml:space="preserve"> the digits of</w:t>
+      </w:r>
+      <w:r>
+        <w:rPr>
+          <w:rFonts w:cs="Times New Roman"/>
+          <w:bCs/>
+          <w:szCs w:val="24"/>
+        </w:rPr>
+        <w:t xml:space="preserve"> the</w:t>
+      </w:r>
+      <w:r>
+        <w:rPr>
+          <w:rFonts w:cs="Times New Roman"/>
+          <w:bCs/>
+          <w:szCs w:val="24"/>
+        </w:rPr>
+        <w:t xml:space="preserve"> array elements as keys and invokes stable sorts in order from the LSD to the most significant digit (MSD). </w:t>
+      </w:r>
+      <w:r>
+        <w:rPr>
+          <w:rFonts w:cs="Times New Roman"/>
+          <w:bCs/>
+          <w:szCs w:val="24"/>
+        </w:rPr>
+        <w:t xml:space="preserve">Once Radix Sort </w:t>
+      </w:r>
+      <w:r>
+        <w:rPr>
+          <w:rFonts w:cs="Times New Roman"/>
+          <w:bCs/>
+          <w:szCs w:val="24"/>
+        </w:rPr>
+        <w:t>sorts by the MSD</w:t>
+      </w:r>
+      <w:r>
+        <w:rPr>
+          <w:rFonts w:cs="Times New Roman"/>
+          <w:bCs/>
+          <w:szCs w:val="24"/>
+        </w:rPr>
+        <w:t xml:space="preserve">, it stops. </w:t>
+      </w:r>
+      <w:r>
+        <w:rPr>
+          <w:rFonts w:cs="Times New Roman"/>
+          <w:bCs/>
+          <w:szCs w:val="24"/>
+        </w:rPr>
+        <w:t xml:space="preserve">Radix Sort also </w:t>
+      </w:r>
+      <w:r>
+        <w:rPr>
+          <w:rFonts w:cs="Times New Roman"/>
+          <w:bCs/>
+          <w:szCs w:val="24"/>
+        </w:rPr>
+        <w:t>permits</w:t>
+      </w:r>
+      <w:r>
+        <w:rPr>
+          <w:rFonts w:cs="Times New Roman"/>
+          <w:bCs/>
+          <w:szCs w:val="24"/>
+        </w:rPr>
+        <w:t xml:space="preserve"> the use of </w:t>
+      </w:r>
+      <w:r>
+        <w:rPr>
+          <w:rFonts w:cs="Times New Roman"/>
+          <w:bCs/>
+          <w:szCs w:val="24"/>
+        </w:rPr>
+        <w:t>other positive</w:t>
+      </w:r>
+      <w:r>
+        <w:rPr>
+          <w:rFonts w:cs="Times New Roman"/>
+          <w:bCs/>
+          <w:szCs w:val="24"/>
+        </w:rPr>
+        <w:t xml:space="preserve"> </w:t>
+      </w:r>
+      <w:r>
+        <w:rPr>
+          <w:rFonts w:cs="Times New Roman"/>
+          <w:bCs/>
+          <w:szCs w:val="24"/>
+        </w:rPr>
+        <w:t>number systems</w:t>
+      </w:r>
+      <w:r>
+        <w:rPr>
+          <w:rFonts w:cs="Times New Roman"/>
+          <w:bCs/>
+          <w:szCs w:val="24"/>
+        </w:rPr>
+        <w:t xml:space="preserve"> which</w:t>
+      </w:r>
+      <w:r>
+        <w:rPr>
+          <w:rFonts w:cs="Times New Roman"/>
+          <w:bCs/>
+          <w:szCs w:val="24"/>
+        </w:rPr>
+        <w:t xml:space="preserve">, in turn, </w:t>
+      </w:r>
+      <w:r>
+        <w:rPr>
+          <w:rFonts w:cs="Times New Roman"/>
+          <w:bCs/>
+          <w:szCs w:val="24"/>
+        </w:rPr>
+        <w:t>alters the performance.</w:t>
+      </w:r>
+      <w:r>
+        <w:rPr>
+          <w:rFonts w:cs="Times New Roman"/>
+          <w:bCs/>
+          <w:szCs w:val="24"/>
+        </w:rPr>
+        <w:t xml:space="preserve"> </w:t>
+      </w:r>
+      <w:r>
+        <w:rPr>
+          <w:rFonts w:cs="Times New Roman"/>
+          <w:bCs/>
+          <w:szCs w:val="24"/>
+        </w:rPr>
+        <w:fldChar w:fldCharType="begin"/>
+      </w:r>
+      <w:r>
+        <w:rPr>
+          <w:rFonts w:cs="Times New Roman"/>
+          <w:bCs/>
+          <w:szCs w:val="24"/>
+        </w:rPr>
+        <w:instrText xml:space="preserve"> REF _Ref113996231 \h </w:instrText>
+      </w:r>
+      <w:r>
+        <w:rPr>
+          <w:rFonts w:cs="Times New Roman"/>
+          <w:bCs/>
+          <w:szCs w:val="24"/>
+        </w:rPr>
+      </w:r>
+      <w:r>
+        <w:rPr>
+          <w:rFonts w:cs="Times New Roman"/>
+          <w:bCs/>
+          <w:szCs w:val="24"/>
+        </w:rPr>
+        <w:fldChar w:fldCharType="separate"/>
+      </w:r>
+      <w:r>
+        <w:t xml:space="preserve">Figure </w:t>
+      </w:r>
+      <w:r>
+        <w:rPr>
+          <w:noProof/>
+        </w:rPr>
+        <w:t>2</w:t>
+      </w:r>
+      <w:r>
+        <w:rPr>
+          <w:rFonts w:cs="Times New Roman"/>
+          <w:bCs/>
+          <w:szCs w:val="24"/>
+        </w:rPr>
+        <w:fldChar w:fldCharType="end"/>
+      </w:r>
+      <w:r>
+        <w:rPr>
+          <w:rFonts w:cs="Times New Roman"/>
+          <w:bCs/>
+          <w:szCs w:val="24"/>
+        </w:rPr>
+        <w:t xml:space="preserve"> </w:t>
+      </w:r>
+      <w:r>
+        <w:rPr>
+          <w:rFonts w:cs="Times New Roman"/>
+          <w:bCs/>
+          <w:szCs w:val="24"/>
+        </w:rPr>
+        <w:t>illustrates</w:t>
+      </w:r>
+      <w:r>
+        <w:rPr>
+          <w:rFonts w:cs="Times New Roman"/>
+          <w:bCs/>
+          <w:szCs w:val="24"/>
+        </w:rPr>
+        <w:t xml:space="preserve"> how Radix Sort sorts a sequence of base 10 integers.</w:t>
+      </w:r>
+    </w:p>
+    <w:p>
+      <w:pPr>
+        <w:keepNext/>
+        <w:spacing w:line="360" w:lineRule="auto"/>
+        <w:jc w:val="center"/>
       </w:pPr>
       <w:bookmarkStart w:id="2" w:name="_Ref95249600"/>
+      <w:r>
+        <w:rPr>
+          <w:noProof/>
+        </w:rPr>
+        <w:drawing>
+          <wp:inline distT="0" distB="0" distL="0" distR="0" wp14:anchorId="388F8223" wp14:editId="6B684FFF">
+            <wp:extent cx="5943600" cy="2213610"/>
+            <wp:effectExtent l="76200" t="76200" r="133350" b="129540"/>
+            <wp:docPr id="7" name="Picture 7" descr="Table&#10;&#10;Description automatically generated"/>
+            <wp:cNvGraphicFramePr>
+              <a:graphicFrameLocks xmlns:a="http://schemas.openxmlformats.org/drawingml/2006/main" noChangeAspect="1"/>
+            </wp:cNvGraphicFramePr>
+            <a:graphic xmlns:a="http://schemas.openxmlformats.org/drawingml/2006/main">
+              <a:graphicData uri="http://schemas.openxmlformats.org/drawingml/2006/picture">
+                <pic:pic xmlns:pic="http://schemas.openxmlformats.org/drawingml/2006/picture">
+                  <pic:nvPicPr>
+                    <pic:cNvPr id="7" name="Picture 7" descr="Table&#10;&#10;Description automatically generated"/>
+                    <pic:cNvPicPr>
+                      <a:picLocks noChangeAspect="1" noChangeArrowheads="1"/>
+                    </pic:cNvPicPr>
+                  </pic:nvPicPr>
+                  <pic:blipFill>
+                    <a:blip r:embed="rId9">
+                      <a:extLst>
+                        <a:ext uri="{28A0092B-C50C-407E-A947-70E740481C1C}">
+                          <a14:useLocalDpi xmlns:a14="http://schemas.microsoft.com/office/drawing/2010/main" val="0"/>
+                        </a:ext>
+                      </a:extLst>
+                    </a:blip>
+                    <a:srcRect/>
+                    <a:stretch>
+                      <a:fillRect/>
+                    </a:stretch>
+                  </pic:blipFill>
+                  <pic:spPr bwMode="auto">
+                    <a:xfrm>
+                      <a:off x="0" y="0"/>
+                      <a:ext cx="5943600" cy="2213610"/>
+                    </a:xfrm>
+                    <a:prstGeom prst="rect">
+                      <a:avLst/>
+                    </a:prstGeom>
+                    <a:ln w="38100" cap="sq">
+                      <a:solidFill>
+                        <a:srgbClr val="000000"/>
+                      </a:solidFill>
+                      <a:prstDash val="solid"/>
+                      <a:miter lim="800000"/>
+                    </a:ln>
+                    <a:effectLst>
+                      <a:outerShdw blurRad="50800" dist="38100" dir="2700000" algn="tl" rotWithShape="0">
+                        <a:srgbClr val="000000">
+                          <a:alpha val="43000"/>
+                        </a:srgbClr>
+                      </a:outerShdw>
+                    </a:effectLst>
+                  </pic:spPr>
+                </pic:pic>
+              </a:graphicData>
+            </a:graphic>
+          </wp:inline>
+        </w:drawing>
+      </w:r>
+    </w:p>
+    <w:p>
+      <w:pPr>
+        <w:pStyle w:val="Caption"/>
+        <w:jc w:val="center"/>
+        <w:rPr>
+          <w:b w:val="0"/>
+          <w:bCs/>
+        </w:rPr>
+      </w:pPr>
+      <w:bookmarkStart w:id="3" w:name="_Ref113996231"/>
       <w:r>
         <w:t xml:space="preserve">Figure </w:t>
       </w:r>
@@ -3317,34 +3479,18 @@
           <w:t>2</w:t>
         </w:r>
       </w:fldSimple>
+      <w:bookmarkEnd w:id="3"/>
+      <w:r>
+        <w:t xml:space="preserve">: </w:t>
+      </w:r>
+      <w:r>
+        <w:rPr>
+          <w:b w:val="0"/>
+          <w:bCs/>
+        </w:rPr>
+        <w:t>Visualization of Radix Sort that sorts base 10 integers.</w:t>
+      </w:r>
       <w:bookmarkEnd w:id="2"/>
-      <w:r>
-        <w:t>:</w:t>
-      </w:r>
-      <w:r>
-        <w:t xml:space="preserve"> </w:t>
-      </w:r>
-      <w:r>
-        <w:rPr>
-          <w:b w:val="0"/>
-          <w:bCs/>
-        </w:rPr>
-        <w:t xml:space="preserve">Visualization of Radix Sort that sorts </w:t>
-      </w:r>
-      <w:r>
-        <w:rPr>
-          <w:b w:val="0"/>
-          <w:bCs/>
-        </w:rPr>
-        <w:t>base 10 integers</w:t>
-      </w:r>
-      <w:r>
-        <w:rPr>
-          <w:b w:val="0"/>
-          <w:bCs/>
-        </w:rPr>
-        <w:t>.</w:t>
-      </w:r>
     </w:p>
     <w:p/>
     <w:p>
@@ -3953,6 +4099,7 @@
           <w:bCs/>
           <w:szCs w:val="24"/>
         </w:rPr>
+        <w:lastRenderedPageBreak/>
         <w:t>input array</w:t>
       </w:r>
       <w:r>
@@ -4128,7 +4275,6 @@
         <w:spacing w:line="360" w:lineRule="auto"/>
       </w:pPr>
       <w:r>
-        <w:lastRenderedPageBreak/>
         <w:t>QR</w:t>
       </w:r>
       <w:r>
@@ -4786,7 +4932,7 @@
           <w:bCs/>
           <w:szCs w:val="24"/>
         </w:rPr>
-        <w:instrText xml:space="preserve"> REF _Ref95245257 \h  \* MERGEFORMAT </w:instrText>
+        <w:instrText xml:space="preserve"> REF _Ref113823557 \h </w:instrText>
       </w:r>
       <w:r>
         <w:rPr>
@@ -4804,83 +4950,75 @@
         <w:fldChar w:fldCharType="separate"/>
       </w:r>
       <w:r>
+        <w:t xml:space="preserve">Figure </w:t>
+      </w:r>
+      <w:r>
+        <w:rPr>
+          <w:noProof/>
+        </w:rPr>
+        <w:t>3</w:t>
+      </w:r>
+      <w:r>
         <w:rPr>
           <w:rFonts w:cs="Times New Roman"/>
           <w:bCs/>
           <w:szCs w:val="24"/>
         </w:rPr>
+        <w:fldChar w:fldCharType="end"/>
+      </w:r>
+      <w:r>
+        <w:rPr>
+          <w:rFonts w:cs="Times New Roman"/>
+          <w:bCs/>
+          <w:szCs w:val="24"/>
+        </w:rPr>
+        <w:t xml:space="preserve"> </w:t>
+      </w:r>
+      <w:r>
+        <w:rPr>
+          <w:rFonts w:cs="Times New Roman"/>
+          <w:bCs/>
+          <w:szCs w:val="24"/>
+        </w:rPr>
+        <w:t xml:space="preserve">and </w:t>
+      </w:r>
+      <w:r>
+        <w:rPr>
+          <w:rFonts w:cs="Times New Roman"/>
+          <w:bCs/>
+          <w:szCs w:val="24"/>
+        </w:rPr>
+        <w:fldChar w:fldCharType="begin"/>
+      </w:r>
+      <w:r>
+        <w:rPr>
+          <w:rFonts w:cs="Times New Roman"/>
+          <w:bCs/>
+          <w:szCs w:val="24"/>
+        </w:rPr>
+        <w:instrText xml:space="preserve"> REF _Ref113823333 \h </w:instrText>
+      </w:r>
+      <w:r>
+        <w:rPr>
+          <w:rFonts w:cs="Times New Roman"/>
+          <w:bCs/>
+          <w:szCs w:val="24"/>
+        </w:rPr>
+      </w:r>
+      <w:r>
+        <w:rPr>
+          <w:rFonts w:cs="Times New Roman"/>
+          <w:bCs/>
+          <w:szCs w:val="24"/>
+        </w:rPr>
+        <w:fldChar w:fldCharType="separate"/>
+      </w:r>
+      <w:r>
         <w:t xml:space="preserve">Figure </w:t>
       </w:r>
       <w:r>
         <w:rPr>
-          <w:rFonts w:cs="Times New Roman"/>
-          <w:bCs/>
           <w:noProof/>
-          <w:szCs w:val="24"/>
-        </w:rPr>
-        <w:t>3</w:t>
-      </w:r>
-      <w:r>
-        <w:rPr>
-          <w:rFonts w:cs="Times New Roman"/>
-          <w:bCs/>
-          <w:szCs w:val="24"/>
-        </w:rPr>
-        <w:fldChar w:fldCharType="end"/>
-      </w:r>
-      <w:r>
-        <w:rPr>
-          <w:rFonts w:cs="Times New Roman"/>
-          <w:bCs/>
-          <w:szCs w:val="24"/>
-        </w:rPr>
-        <w:t xml:space="preserve"> and </w:t>
-      </w:r>
-      <w:r>
-        <w:rPr>
-          <w:rFonts w:cs="Times New Roman"/>
-          <w:bCs/>
-          <w:szCs w:val="24"/>
-        </w:rPr>
-        <w:fldChar w:fldCharType="begin"/>
-      </w:r>
-      <w:r>
-        <w:rPr>
-          <w:rFonts w:cs="Times New Roman"/>
-          <w:bCs/>
-          <w:szCs w:val="24"/>
-        </w:rPr>
-        <w:instrText xml:space="preserve"> REF _Ref95245331 \h  \* MERGEFORMAT </w:instrText>
-      </w:r>
-      <w:r>
-        <w:rPr>
-          <w:rFonts w:cs="Times New Roman"/>
-          <w:bCs/>
-          <w:szCs w:val="24"/>
-        </w:rPr>
-      </w:r>
-      <w:r>
-        <w:rPr>
-          <w:rFonts w:cs="Times New Roman"/>
-          <w:bCs/>
-          <w:szCs w:val="24"/>
-        </w:rPr>
-        <w:fldChar w:fldCharType="separate"/>
-      </w:r>
-      <w:r>
-        <w:rPr>
-          <w:rFonts w:cs="Times New Roman"/>
-          <w:bCs/>
-          <w:szCs w:val="24"/>
-        </w:rPr>
-        <w:t xml:space="preserve">Figure </w:t>
-      </w:r>
-      <w:r>
-        <w:rPr>
-          <w:rFonts w:cs="Times New Roman"/>
-          <w:bCs/>
-          <w:noProof/>
-          <w:szCs w:val="24"/>
         </w:rPr>
         <w:t>4</w:t>
       </w:r>
@@ -4949,14 +5087,13 @@
       </w:pPr>
       <w:r>
         <w:rPr>
-          <w:bCs/>
           <w:noProof/>
         </w:rPr>
         <w:drawing>
-          <wp:inline distT="0" distB="0" distL="0" distR="0" wp14:anchorId="42FEF028" wp14:editId="5CFA47B7">
-            <wp:extent cx="3889907" cy="2565011"/>
-            <wp:effectExtent l="76200" t="76200" r="130175" b="140335"/>
-            <wp:docPr id="9" name="Picture 9" descr="Diagram&#10;&#10;Description automatically generated"/>
+          <wp:inline distT="0" distB="0" distL="0" distR="0" wp14:anchorId="2FFC5072" wp14:editId="2C6E1830">
+            <wp:extent cx="4578927" cy="3527696"/>
+            <wp:effectExtent l="76200" t="76200" r="127000" b="130175"/>
+            <wp:docPr id="24" name="Picture 24" descr="A picture containing diagram&#10;&#10;Description automatically generated"/>
             <wp:cNvGraphicFramePr>
               <a:graphicFrameLocks xmlns:a="http://schemas.openxmlformats.org/drawingml/2006/main" noChangeAspect="1"/>
             </wp:cNvGraphicFramePr>
@@ -4964,7 +5101,7 @@
               <a:graphicData uri="http://schemas.openxmlformats.org/drawingml/2006/picture">
                 <pic:pic xmlns:pic="http://schemas.openxmlformats.org/drawingml/2006/picture">
                   <pic:nvPicPr>
-                    <pic:cNvPr id="9" name="Picture 9" descr="Diagram&#10;&#10;Description automatically generated"/>
+                    <pic:cNvPr id="24" name="Picture 24" descr="A picture containing diagram&#10;&#10;Description automatically generated"/>
                     <pic:cNvPicPr>
                       <a:picLocks noChangeAspect="1" noChangeArrowheads="1"/>
                     </pic:cNvPicPr>
@@ -4985,7 +5122,7 @@
                   <pic:spPr bwMode="auto">
                     <a:xfrm>
                       <a:off x="0" y="0"/>
-                      <a:ext cx="3896714" cy="2569500"/>
+                      <a:ext cx="4586424" cy="3533472"/>
                     </a:xfrm>
                     <a:prstGeom prst="rect">
                       <a:avLst/>
@@ -5016,12 +5153,8 @@
       <w:pPr>
         <w:pStyle w:val="Caption"/>
         <w:jc w:val="center"/>
-        <w:rPr>
-          <w:b w:val="0"/>
-          <w:bCs/>
-        </w:rPr>
       </w:pPr>
-      <w:bookmarkStart w:id="3" w:name="_Ref95245257"/>
+      <w:bookmarkStart w:id="4" w:name="_Ref113823557"/>
       <w:r>
         <w:t xml:space="preserve">Figure </w:t>
       </w:r>
@@ -5033,33 +5166,23 @@
           <w:t>3</w:t>
         </w:r>
       </w:fldSimple>
-      <w:bookmarkEnd w:id="3"/>
-      <w:r>
-        <w:t>:</w:t>
+      <w:bookmarkEnd w:id="4"/>
+      <w:r>
+        <w:t xml:space="preserve">: </w:t>
       </w:r>
       <w:r>
         <w:rPr>
           <w:b w:val="0"/>
           <w:bCs/>
         </w:rPr>
-        <w:t xml:space="preserve"> </w:t>
-      </w:r>
-      <w:r>
-        <w:rPr>
-          <w:b w:val="0"/>
-          <w:bCs/>
-        </w:rPr>
-        <w:t>The use of Counting Sort as a subroutine in QR Sort to sort the array elements by their remainders</w:t>
-      </w:r>
-      <w:r>
-        <w:rPr>
-          <w:b w:val="0"/>
-          <w:bCs/>
-        </w:rPr>
-        <w:t>.</w:t>
+        <w:t>The use of Counting Sort as a subroutine in QR Sort to sort the array elements by their remainders.</w:t>
       </w:r>
     </w:p>
-    <w:p/>
+    <w:p>
+      <w:pPr>
+        <w:pStyle w:val="Caption"/>
+      </w:pPr>
+    </w:p>
     <w:p>
       <w:pPr>
         <w:keepNext/>
@@ -5068,15 +5191,14 @@
       </w:pPr>
       <w:r>
         <w:rPr>
-          <w:bCs/>
           <w:noProof/>
         </w:rPr>
         <w:lastRenderedPageBreak/>
         <w:drawing>
-          <wp:inline distT="0" distB="0" distL="0" distR="0" wp14:anchorId="3752A94C" wp14:editId="00DAB32E">
-            <wp:extent cx="3531973" cy="2661070"/>
-            <wp:effectExtent l="76200" t="76200" r="125730" b="139700"/>
-            <wp:docPr id="10" name="Picture 10" descr="A picture containing text, electronics&#10;&#10;Description automatically generated"/>
+          <wp:inline distT="0" distB="0" distL="0" distR="0" wp14:anchorId="151359A0" wp14:editId="205B3B8A">
+            <wp:extent cx="4488873" cy="3449294"/>
+            <wp:effectExtent l="76200" t="76200" r="140335" b="132715"/>
+            <wp:docPr id="23" name="Picture 23" descr="Diagram&#10;&#10;Description automatically generated"/>
             <wp:cNvGraphicFramePr>
               <a:graphicFrameLocks xmlns:a="http://schemas.openxmlformats.org/drawingml/2006/main" noChangeAspect="1"/>
             </wp:cNvGraphicFramePr>
@@ -5084,7 +5206,7 @@
               <a:graphicData uri="http://schemas.openxmlformats.org/drawingml/2006/picture">
                 <pic:pic xmlns:pic="http://schemas.openxmlformats.org/drawingml/2006/picture">
                   <pic:nvPicPr>
-                    <pic:cNvPr id="10" name="Picture 10" descr="A picture containing text, electronics&#10;&#10;Description automatically generated"/>
+                    <pic:cNvPr id="23" name="Picture 23" descr="Diagram&#10;&#10;Description automatically generated"/>
                     <pic:cNvPicPr>
                       <a:picLocks noChangeAspect="1" noChangeArrowheads="1"/>
                     </pic:cNvPicPr>
@@ -5105,7 +5227,7 @@
                   <pic:spPr bwMode="auto">
                     <a:xfrm>
                       <a:off x="0" y="0"/>
-                      <a:ext cx="3545909" cy="2671570"/>
+                      <a:ext cx="4504007" cy="3460923"/>
                     </a:xfrm>
                     <a:prstGeom prst="rect">
                       <a:avLst/>
@@ -5141,7 +5263,7 @@
           <w:bCs/>
         </w:rPr>
       </w:pPr>
-      <w:bookmarkStart w:id="4" w:name="_Ref95245331"/>
+      <w:bookmarkStart w:id="5" w:name="_Ref113823333"/>
       <w:r>
         <w:t xml:space="preserve">Figure </w:t>
       </w:r>
@@ -5153,9 +5275,12 @@
           <w:t>4</w:t>
         </w:r>
       </w:fldSimple>
-      <w:bookmarkEnd w:id="4"/>
-      <w:r>
-        <w:t xml:space="preserve">: </w:t>
+      <w:bookmarkEnd w:id="5"/>
+      <w:r>
+        <w:t>:</w:t>
+      </w:r>
+      <w:r>
+        <w:t xml:space="preserve"> </w:t>
       </w:r>
       <w:r>
         <w:rPr>
@@ -5713,26 +5838,13 @@
     </w:p>
     <w:p>
       <w:pPr>
-        <w:pBdr>
-          <w:bottom w:val="single" w:sz="4" w:space="1" w:color="auto"/>
-        </w:pBdr>
-        <w:rPr>
-          <w:rFonts w:eastAsiaTheme="minorEastAsia" w:cs="Times New Roman"/>
-          <w:b/>
-          <w:sz w:val="36"/>
-          <w:szCs w:val="36"/>
-        </w:rPr>
-      </w:pPr>
-    </w:p>
-    <w:p>
-      <w:pPr>
         <w:pStyle w:val="Heading1"/>
         <w:pBdr>
           <w:bottom w:val="single" w:sz="4" w:space="1" w:color="auto"/>
         </w:pBdr>
         <w:spacing w:line="360" w:lineRule="auto"/>
       </w:pPr>
-      <w:bookmarkStart w:id="5" w:name="_Ref103850188"/>
+      <w:bookmarkStart w:id="6" w:name="_Ref103850188"/>
       <w:r>
         <w:lastRenderedPageBreak/>
         <w:t>Proof</w:t>
@@ -5740,7 +5852,7 @@
       <w:r>
         <w:t xml:space="preserve"> of Sorting and Stability</w:t>
       </w:r>
-      <w:bookmarkEnd w:id="5"/>
+      <w:bookmarkEnd w:id="6"/>
     </w:p>
     <w:p>
       <w:pPr>
@@ -9296,7 +9408,7 @@
         </w:pBdr>
         <w:spacing w:line="360" w:lineRule="auto"/>
       </w:pPr>
-      <w:bookmarkStart w:id="6" w:name="_Ref103850190"/>
+      <w:bookmarkStart w:id="7" w:name="_Ref103850190"/>
       <w:r>
         <w:lastRenderedPageBreak/>
         <w:t>Implementation</w:t>
@@ -9304,18 +9416,18 @@
       <w:r>
         <w:t xml:space="preserve"> and Optimizations</w:t>
       </w:r>
-      <w:bookmarkEnd w:id="6"/>
+      <w:bookmarkEnd w:id="7"/>
     </w:p>
     <w:p>
       <w:pPr>
         <w:pStyle w:val="Heading2"/>
         <w:spacing w:line="360" w:lineRule="auto"/>
       </w:pPr>
-      <w:bookmarkStart w:id="7" w:name="_Ref104496068"/>
+      <w:bookmarkStart w:id="8" w:name="_Ref104496068"/>
       <w:r>
         <w:t>Implementation Discussion</w:t>
       </w:r>
-      <w:bookmarkEnd w:id="7"/>
+      <w:bookmarkEnd w:id="8"/>
     </w:p>
     <w:p>
       <w:pPr>
@@ -9506,7 +9618,6 @@
         </w:rPr>
         <w:t xml:space="preserve">. Let </w:t>
       </w:r>
-      <w:proofErr w:type="spellStart"/>
       <w:r>
         <w:rPr>
           <w:rFonts w:eastAsiaTheme="minorEastAsia" w:cs="Times New Roman"/>
@@ -9515,9 +9626,24 @@
           <w:iCs/>
           <w:szCs w:val="24"/>
         </w:rPr>
-        <w:t>min_value</w:t>
-      </w:r>
-      <w:proofErr w:type="spellEnd"/>
+        <w:t xml:space="preserve">min_value </w:t>
+      </w:r>
+      <w:r>
+        <w:rPr>
+          <w:rFonts w:eastAsiaTheme="minorEastAsia" w:cs="Times New Roman"/>
+          <w:bCs/>
+          <w:szCs w:val="24"/>
+        </w:rPr>
+        <w:t xml:space="preserve">and </w:t>
+      </w:r>
+      <w:r>
+        <w:rPr>
+          <w:rFonts w:eastAsiaTheme="minorEastAsia" w:cs="Times New Roman"/>
+          <w:bCs/>
+          <w:szCs w:val="24"/>
+        </w:rPr>
+        <w:softHyphen/>
+      </w:r>
       <w:r>
         <w:rPr>
           <w:rFonts w:eastAsiaTheme="minorEastAsia" w:cs="Times New Roman"/>
@@ -9526,45 +9652,7 @@
           <w:iCs/>
           <w:szCs w:val="24"/>
         </w:rPr>
-        <w:t xml:space="preserve"> </w:t>
-      </w:r>
-      <w:r>
-        <w:rPr>
-          <w:rFonts w:eastAsiaTheme="minorEastAsia" w:cs="Times New Roman"/>
-          <w:bCs/>
-          <w:szCs w:val="24"/>
-        </w:rPr>
-        <w:t xml:space="preserve">and </w:t>
-      </w:r>
-      <w:r>
-        <w:rPr>
-          <w:rFonts w:eastAsiaTheme="minorEastAsia" w:cs="Times New Roman"/>
-          <w:bCs/>
-          <w:szCs w:val="24"/>
-        </w:rPr>
-        <w:softHyphen/>
-      </w:r>
-      <w:proofErr w:type="spellStart"/>
-      <w:r>
-        <w:rPr>
-          <w:rFonts w:eastAsiaTheme="minorEastAsia" w:cs="Times New Roman"/>
-          <w:bCs/>
-          <w:i/>
-          <w:iCs/>
-          <w:szCs w:val="24"/>
-        </w:rPr>
-        <w:t>max_value</w:t>
-      </w:r>
-      <w:proofErr w:type="spellEnd"/>
-      <w:r>
-        <w:rPr>
-          <w:rFonts w:eastAsiaTheme="minorEastAsia" w:cs="Times New Roman"/>
-          <w:bCs/>
-          <w:i/>
-          <w:iCs/>
-          <w:szCs w:val="24"/>
-        </w:rPr>
-        <w:t xml:space="preserve"> </w:t>
+        <w:t xml:space="preserve">max_value </w:t>
       </w:r>
       <w:r>
         <w:rPr>
@@ -9837,14 +9925,7 @@
             <w:rFonts w:ascii="Cambria Math" w:eastAsiaTheme="minorEastAsia" w:hAnsi="Cambria Math" w:cs="Times New Roman"/>
             <w:szCs w:val="24"/>
           </w:rPr>
-          <m:t>d</m:t>
-        </m:r>
-        <m:r>
-          <w:rPr>
-            <w:rFonts w:ascii="Cambria Math" w:eastAsiaTheme="minorEastAsia" w:hAnsi="Cambria Math" w:cs="Times New Roman"/>
-            <w:szCs w:val="24"/>
-          </w:rPr>
-          <m:t>-1</m:t>
+          <m:t>d-1</m:t>
         </m:r>
       </m:oMath>
       <w:r>
@@ -10150,14 +10231,7 @@
             <w:rFonts w:ascii="Cambria Math" w:eastAsiaTheme="minorEastAsia" w:hAnsi="Cambria Math" w:cs="Times New Roman"/>
             <w:szCs w:val="24"/>
           </w:rPr>
-          <m:t>d</m:t>
-        </m:r>
-        <m:r>
-          <w:rPr>
-            <w:rFonts w:ascii="Cambria Math" w:eastAsiaTheme="minorEastAsia" w:hAnsi="Cambria Math" w:cs="Times New Roman"/>
-            <w:szCs w:val="24"/>
-          </w:rPr>
-          <m:t>-1</m:t>
+          <m:t>d-1</m:t>
         </m:r>
       </m:oMath>
       <w:r>
@@ -10447,16 +10521,14 @@
         </w:rPr>
         <w:t xml:space="preserve">After we invoke the remainder </w:t>
       </w:r>
-      <w:proofErr w:type="gramStart"/>
-      <w:r>
-        <w:rPr>
-          <w:rFonts w:eastAsiaTheme="minorEastAsia" w:cs="Times New Roman"/>
-          <w:bCs/>
-          <w:szCs w:val="24"/>
-        </w:rPr>
-        <w:t>sort</w:t>
-      </w:r>
-      <w:proofErr w:type="gramEnd"/>
+      <w:r>
+        <w:rPr>
+          <w:rFonts w:eastAsiaTheme="minorEastAsia" w:cs="Times New Roman"/>
+          <w:bCs/>
+          <w:szCs w:val="24"/>
+        </w:rPr>
+        <w:t>sort,</w:t>
+      </w:r>
       <w:r>
         <w:rPr>
           <w:rFonts w:eastAsiaTheme="minorEastAsia" w:cs="Times New Roman"/>
@@ -10858,14 +10930,7 @@
             <w:rFonts w:ascii="Cambria Math" w:eastAsiaTheme="minorEastAsia" w:hAnsi="Cambria Math" w:cs="Times New Roman"/>
             <w:szCs w:val="24"/>
           </w:rPr>
-          <m:t>d</m:t>
-        </m:r>
-        <m:r>
-          <w:rPr>
-            <w:rFonts w:ascii="Cambria Math" w:eastAsiaTheme="minorEastAsia" w:hAnsi="Cambria Math" w:cs="Times New Roman"/>
-            <w:szCs w:val="24"/>
-          </w:rPr>
-          <m:t>-1</m:t>
+          <m:t>d-1</m:t>
         </m:r>
       </m:oMath>
       <w:r>
@@ -11212,14 +11277,7 @@
             <w:rFonts w:ascii="Cambria Math" w:eastAsiaTheme="minorEastAsia" w:hAnsi="Cambria Math" w:cs="Times New Roman"/>
             <w:szCs w:val="24"/>
           </w:rPr>
-          <m:t>d</m:t>
-        </m:r>
-        <m:r>
-          <w:rPr>
-            <w:rFonts w:ascii="Cambria Math" w:eastAsiaTheme="minorEastAsia" w:hAnsi="Cambria Math" w:cs="Times New Roman"/>
-            <w:szCs w:val="24"/>
-          </w:rPr>
-          <m:t>-1</m:t>
+          <m:t>d-1</m:t>
         </m:r>
       </m:oMath>
       <w:r>
@@ -11863,7 +11921,7 @@
         <w:pStyle w:val="Heading2"/>
         <w:spacing w:line="360" w:lineRule="auto"/>
       </w:pPr>
-      <w:bookmarkStart w:id="8" w:name="_Ref104481094"/>
+      <w:bookmarkStart w:id="9" w:name="_Ref104481094"/>
       <w:r>
         <w:t>Divi</w:t>
       </w:r>
@@ -11873,7 +11931,7 @@
       <w:r>
         <w:t>or Selection</w:t>
       </w:r>
-      <w:bookmarkEnd w:id="8"/>
+      <w:bookmarkEnd w:id="9"/>
       <w:r>
         <w:t xml:space="preserve"> – Powers of Two</w:t>
       </w:r>
@@ -12936,23 +12994,23 @@
           <w:bCs/>
           <w:szCs w:val="24"/>
         </w:rPr>
-        <w:t xml:space="preserve"> We meet the end-early condition when the maximum quotient value equates to </w:t>
-      </w:r>
-      <w:r>
-        <w:rPr>
-          <w:rFonts w:eastAsiaTheme="minorEastAsia" w:cs="Times New Roman"/>
-          <w:bCs/>
-          <w:szCs w:val="24"/>
-        </w:rPr>
-        <w:t xml:space="preserve">a value </w:t>
-      </w:r>
-      <w:r>
-        <w:rPr>
-          <w:rFonts w:eastAsiaTheme="minorEastAsia" w:cs="Times New Roman"/>
-          <w:bCs/>
-          <w:szCs w:val="24"/>
-        </w:rPr>
-        <w:t xml:space="preserve">less than or equal to one as mentioned in the </w:t>
+        <w:t xml:space="preserve"> We meet the end-early condition when the maximum quotient </w:t>
+      </w:r>
+      <w:r>
+        <w:rPr>
+          <w:rFonts w:eastAsiaTheme="minorEastAsia" w:cs="Times New Roman"/>
+          <w:bCs/>
+          <w:szCs w:val="24"/>
+        </w:rPr>
+        <w:t>produces a value less than or</w:t>
+      </w:r>
+      <w:r>
+        <w:rPr>
+          <w:rFonts w:eastAsiaTheme="minorEastAsia" w:cs="Times New Roman"/>
+          <w:bCs/>
+          <w:szCs w:val="24"/>
+        </w:rPr>
+        <w:t xml:space="preserve"> equal to one as mentioned in the </w:t>
       </w:r>
       <w:r>
         <w:rPr>
@@ -13759,7 +13817,21 @@
           <w:rFonts w:eastAsiaTheme="minorEastAsia" w:cs="Times New Roman"/>
           <w:szCs w:val="24"/>
         </w:rPr>
-        <w:t xml:space="preserve"> identical operations.</w:t>
+        <w:t xml:space="preserve"> identical operations</w:t>
+      </w:r>
+      <w:r>
+        <w:rPr>
+          <w:rFonts w:eastAsiaTheme="minorEastAsia" w:cs="Times New Roman"/>
+          <w:szCs w:val="24"/>
+        </w:rPr>
+        <w:t xml:space="preserve"> at each iteration</w:t>
+      </w:r>
+      <w:r>
+        <w:rPr>
+          <w:rFonts w:eastAsiaTheme="minorEastAsia" w:cs="Times New Roman"/>
+          <w:szCs w:val="24"/>
+        </w:rPr>
+        <w:t>.</w:t>
       </w:r>
       <w:r>
         <w:rPr>
@@ -13866,7 +13938,31 @@
           <w:bCs/>
           <w:szCs w:val="24"/>
         </w:rPr>
-        <w:t xml:space="preserve"> need not remain constant at each iteration. If </w:t>
+        <w:t xml:space="preserve"> need not remain constant at each iteration</w:t>
+      </w:r>
+      <w:r>
+        <w:rPr>
+          <w:rFonts w:eastAsiaTheme="minorEastAsia" w:cs="Times New Roman"/>
+          <w:bCs/>
+          <w:szCs w:val="24"/>
+        </w:rPr>
+        <w:t>, however</w:t>
+      </w:r>
+      <w:r>
+        <w:rPr>
+          <w:rFonts w:eastAsiaTheme="minorEastAsia" w:cs="Times New Roman"/>
+          <w:bCs/>
+          <w:szCs w:val="24"/>
+        </w:rPr>
+        <w:t xml:space="preserve">. </w:t>
+      </w:r>
+      <w:r>
+        <w:rPr>
+          <w:rFonts w:eastAsiaTheme="minorEastAsia" w:cs="Times New Roman"/>
+          <w:bCs/>
+          <w:szCs w:val="24"/>
+        </w:rPr>
+        <w:t xml:space="preserve">Let </w:t>
       </w:r>
       <m:oMath>
         <m:r>
@@ -13874,23 +13970,112 @@
             <w:rFonts w:ascii="Cambria Math" w:eastAsiaTheme="minorEastAsia" w:hAnsi="Cambria Math" w:cs="Times New Roman"/>
             <w:szCs w:val="24"/>
           </w:rPr>
-          <m:t>d</m:t>
+          <m:t>D</m:t>
         </m:r>
       </m:oMath>
       <w:r>
         <w:rPr>
           <w:rFonts w:eastAsiaTheme="minorEastAsia" w:cs="Times New Roman"/>
-          <w:szCs w:val="24"/>
-        </w:rPr>
-        <w:t xml:space="preserve"> varies</w:t>
-      </w:r>
-      <w:r>
-        <w:rPr>
-          <w:rFonts w:eastAsiaTheme="minorEastAsia" w:cs="Times New Roman"/>
-          <w:bCs/>
-          <w:szCs w:val="24"/>
-        </w:rPr>
-        <w:t xml:space="preserve">, we further generalize the time complexity of QR Sort to </w:t>
+          <w:bCs/>
+          <w:szCs w:val="24"/>
+        </w:rPr>
+        <w:t xml:space="preserve"> represent </w:t>
+      </w:r>
+      <w:r>
+        <w:rPr>
+          <w:rFonts w:eastAsiaTheme="minorEastAsia" w:cs="Times New Roman"/>
+          <w:bCs/>
+          <w:szCs w:val="24"/>
+        </w:rPr>
+        <w:t>the</w:t>
+      </w:r>
+      <w:r>
+        <w:rPr>
+          <w:rFonts w:eastAsiaTheme="minorEastAsia" w:cs="Times New Roman"/>
+          <w:bCs/>
+          <w:szCs w:val="24"/>
+        </w:rPr>
+        <w:t xml:space="preserve"> ordered sequence of </w:t>
+      </w:r>
+      <w:r>
+        <w:rPr>
+          <w:rFonts w:eastAsiaTheme="minorEastAsia" w:cs="Times New Roman"/>
+          <w:bCs/>
+          <w:szCs w:val="24"/>
+        </w:rPr>
+        <w:t xml:space="preserve">user-selected </w:t>
+      </w:r>
+      <w:r>
+        <w:rPr>
+          <w:rFonts w:eastAsiaTheme="minorEastAsia" w:cs="Times New Roman"/>
+          <w:bCs/>
+          <w:szCs w:val="24"/>
+        </w:rPr>
+        <w:t xml:space="preserve">divisors </w:t>
+      </w:r>
+      <w:r>
+        <w:rPr>
+          <w:rFonts w:eastAsiaTheme="minorEastAsia" w:cs="Times New Roman"/>
+          <w:bCs/>
+          <w:szCs w:val="24"/>
+        </w:rPr>
+        <w:t xml:space="preserve">used </w:t>
+      </w:r>
+      <w:r>
+        <w:rPr>
+          <w:rFonts w:eastAsiaTheme="minorEastAsia" w:cs="Times New Roman"/>
+          <w:bCs/>
+          <w:szCs w:val="24"/>
+        </w:rPr>
+        <w:t>to sort at each iteration.</w:t>
+      </w:r>
+      <w:r>
+        <w:rPr>
+          <w:rFonts w:eastAsiaTheme="minorEastAsia" w:cs="Times New Roman"/>
+          <w:bCs/>
+          <w:szCs w:val="24"/>
+        </w:rPr>
+        <w:t xml:space="preserve"> </w:t>
+      </w:r>
+      <w:r>
+        <w:rPr>
+          <w:rFonts w:eastAsiaTheme="minorEastAsia" w:cs="Times New Roman"/>
+          <w:bCs/>
+          <w:szCs w:val="24"/>
+        </w:rPr>
+        <w:t>This</w:t>
+      </w:r>
+      <w:r>
+        <w:rPr>
+          <w:rFonts w:eastAsiaTheme="minorEastAsia" w:cs="Times New Roman"/>
+          <w:bCs/>
+          <w:szCs w:val="24"/>
+        </w:rPr>
+        <w:t xml:space="preserve"> further generalize</w:t>
+      </w:r>
+      <w:r>
+        <w:rPr>
+          <w:rFonts w:eastAsiaTheme="minorEastAsia" w:cs="Times New Roman"/>
+          <w:bCs/>
+          <w:szCs w:val="24"/>
+        </w:rPr>
+        <w:t>s</w:t>
+      </w:r>
+      <w:r>
+        <w:rPr>
+          <w:rFonts w:eastAsiaTheme="minorEastAsia" w:cs="Times New Roman"/>
+          <w:bCs/>
+          <w:szCs w:val="24"/>
+        </w:rPr>
+        <w:t xml:space="preserve"> the time complexity of QR Sort </w:t>
+      </w:r>
+      <w:r>
+        <w:rPr>
+          <w:rFonts w:eastAsiaTheme="minorEastAsia" w:cs="Times New Roman"/>
+          <w:bCs/>
+          <w:szCs w:val="24"/>
+        </w:rPr>
+        <w:t xml:space="preserve">to </w:t>
       </w:r>
       <m:oMath>
         <m:r>
@@ -13898,10 +14083,41 @@
             <w:rFonts w:ascii="Cambria Math" w:eastAsiaTheme="minorEastAsia" w:hAnsi="Cambria Math" w:cs="Times New Roman"/>
             <w:szCs w:val="24"/>
           </w:rPr>
-          <m:t>O(</m:t>
+          <m:t>O</m:t>
         </m:r>
-        <m:d>
-          <m:dPr>
+        <m:r>
+          <w:rPr>
+            <w:rFonts w:ascii="Cambria Math" w:eastAsiaTheme="minorEastAsia" w:hAnsi="Cambria Math" w:cs="Times New Roman"/>
+            <w:szCs w:val="24"/>
+          </w:rPr>
+          <m:t>(</m:t>
+        </m:r>
+        <m:r>
+          <w:rPr>
+            <w:rFonts w:ascii="Cambria Math" w:eastAsiaTheme="minorEastAsia" w:hAnsi="Cambria Math" w:cs="Times New Roman"/>
+            <w:szCs w:val="24"/>
+          </w:rPr>
+          <m:t>n*</m:t>
+        </m:r>
+        <m:r>
+          <w:rPr>
+            <w:rFonts w:ascii="Cambria Math" w:eastAsiaTheme="minorEastAsia" w:hAnsi="Cambria Math" w:cs="Times New Roman"/>
+            <w:szCs w:val="24"/>
+          </w:rPr>
+          <m:t>||D|| +</m:t>
+        </m:r>
+        <m:r>
+          <w:rPr>
+            <w:rFonts w:ascii="Cambria Math" w:eastAsiaTheme="minorEastAsia" w:hAnsi="Cambria Math" w:cs="Times New Roman"/>
+            <w:szCs w:val="24"/>
+          </w:rPr>
+          <m:t xml:space="preserve"> </m:t>
+        </m:r>
+        <m:nary>
+          <m:naryPr>
+            <m:chr m:val="∑"/>
+            <m:limLoc m:val="undOvr"/>
+            <m:supHide m:val="1"/>
             <m:ctrlPr>
               <w:rPr>
                 <w:rFonts w:ascii="Cambria Math" w:eastAsiaTheme="minorEastAsia" w:hAnsi="Cambria Math" w:cs="Times New Roman"/>
@@ -13910,15 +14126,185 @@
                 <w:szCs w:val="24"/>
               </w:rPr>
             </m:ctrlPr>
-          </m:dPr>
+          </m:naryPr>
+          <m:sub>
+            <m:r>
+              <w:rPr>
+                <w:rFonts w:ascii="Cambria Math" w:eastAsiaTheme="minorEastAsia" w:hAnsi="Cambria Math" w:cs="Times New Roman"/>
+                <w:szCs w:val="24"/>
+              </w:rPr>
+              <m:t>d∈D</m:t>
+            </m:r>
+          </m:sub>
+          <m:sup/>
           <m:e>
             <m:r>
               <w:rPr>
                 <w:rFonts w:ascii="Cambria Math" w:eastAsiaTheme="minorEastAsia" w:hAnsi="Cambria Math" w:cs="Times New Roman"/>
                 <w:szCs w:val="24"/>
               </w:rPr>
-              <m:t>n+</m:t>
+              <m:t>d</m:t>
             </m:r>
+          </m:e>
+        </m:nary>
+        <m:r>
+          <w:rPr>
+            <w:rFonts w:ascii="Cambria Math" w:eastAsiaTheme="minorEastAsia" w:hAnsi="Cambria Math" w:cs="Times New Roman"/>
+            <w:szCs w:val="24"/>
+          </w:rPr>
+          <m:t>+k</m:t>
+        </m:r>
+        <m:nary>
+          <m:naryPr>
+            <m:chr m:val="∏"/>
+            <m:limLoc m:val="undOvr"/>
+            <m:supHide m:val="1"/>
+            <m:ctrlPr>
+              <w:rPr>
+                <w:rFonts w:ascii="Cambria Math" w:eastAsiaTheme="minorEastAsia" w:hAnsi="Cambria Math" w:cs="Times New Roman"/>
+                <w:bCs/>
+                <w:i/>
+                <w:szCs w:val="24"/>
+              </w:rPr>
+            </m:ctrlPr>
+          </m:naryPr>
+          <m:sub>
+            <m:r>
+              <w:rPr>
+                <w:rFonts w:ascii="Cambria Math" w:eastAsiaTheme="minorEastAsia" w:hAnsi="Cambria Math" w:cs="Times New Roman"/>
+                <w:szCs w:val="24"/>
+              </w:rPr>
+              <m:t>d∈D</m:t>
+            </m:r>
+          </m:sub>
+          <m:sup/>
+          <m:e>
+            <m:sSup>
+              <m:sSupPr>
+                <m:ctrlPr>
+                  <w:rPr>
+                    <w:rFonts w:ascii="Cambria Math" w:eastAsiaTheme="minorEastAsia" w:hAnsi="Cambria Math" w:cs="Times New Roman"/>
+                    <w:bCs/>
+                    <w:i/>
+                    <w:szCs w:val="24"/>
+                  </w:rPr>
+                </m:ctrlPr>
+              </m:sSupPr>
+              <m:e>
+                <m:r>
+                  <w:rPr>
+                    <w:rFonts w:ascii="Cambria Math" w:eastAsiaTheme="minorEastAsia" w:hAnsi="Cambria Math" w:cs="Times New Roman"/>
+                    <w:szCs w:val="24"/>
+                  </w:rPr>
+                  <m:t>d</m:t>
+                </m:r>
+              </m:e>
+              <m:sup>
+                <m:r>
+                  <w:rPr>
+                    <w:rFonts w:ascii="Cambria Math" w:eastAsiaTheme="minorEastAsia" w:hAnsi="Cambria Math" w:cs="Times New Roman"/>
+                    <w:szCs w:val="24"/>
+                  </w:rPr>
+                  <m:t>-1</m:t>
+                </m:r>
+              </m:sup>
+            </m:sSup>
+          </m:e>
+        </m:nary>
+        <m:r>
+          <w:rPr>
+            <w:rFonts w:ascii="Cambria Math" w:eastAsiaTheme="minorEastAsia" w:hAnsi="Cambria Math" w:cs="Times New Roman"/>
+            <w:szCs w:val="24"/>
+          </w:rPr>
+          <m:t>)</m:t>
+        </m:r>
+      </m:oMath>
+      <w:r>
+        <w:rPr>
+          <w:rFonts w:eastAsiaTheme="minorEastAsia" w:cs="Times New Roman"/>
+          <w:szCs w:val="24"/>
+        </w:rPr>
+        <w:t xml:space="preserve">. If we assume </w:t>
+      </w:r>
+      <m:oMath>
+        <m:r>
+          <w:rPr>
+            <w:rFonts w:ascii="Cambria Math" w:eastAsiaTheme="minorEastAsia" w:hAnsi="Cambria Math" w:cs="Times New Roman"/>
+            <w:szCs w:val="24"/>
+          </w:rPr>
+          <m:t>1&lt;d&lt;k</m:t>
+        </m:r>
+      </m:oMath>
+      <w:r>
+        <w:rPr>
+          <w:rFonts w:eastAsiaTheme="minorEastAsia" w:cs="Times New Roman"/>
+          <w:szCs w:val="24"/>
+        </w:rPr>
+        <w:t xml:space="preserve"> for each </w:t>
+      </w:r>
+      <m:oMath>
+        <m:r>
+          <w:rPr>
+            <w:rFonts w:ascii="Cambria Math" w:eastAsiaTheme="minorEastAsia" w:hAnsi="Cambria Math" w:cs="Times New Roman"/>
+            <w:szCs w:val="24"/>
+          </w:rPr>
+          <m:t>d∈D</m:t>
+        </m:r>
+      </m:oMath>
+      <w:r>
+        <w:rPr>
+          <w:rFonts w:eastAsiaTheme="minorEastAsia" w:cs="Times New Roman"/>
+          <w:szCs w:val="24"/>
+        </w:rPr>
+        <w:t xml:space="preserve">, we bound the sequence </w:t>
+      </w:r>
+      <w:r>
+        <w:rPr>
+          <w:rFonts w:eastAsiaTheme="minorEastAsia" w:cs="Times New Roman"/>
+          <w:szCs w:val="24"/>
+        </w:rPr>
+        <w:t xml:space="preserve">length </w:t>
+      </w:r>
+      <w:r>
+        <w:rPr>
+          <w:rFonts w:eastAsiaTheme="minorEastAsia" w:cs="Times New Roman"/>
+          <w:szCs w:val="24"/>
+        </w:rPr>
+        <w:t>with</w:t>
+      </w:r>
+      <w:r>
+        <w:rPr>
+          <w:rFonts w:eastAsiaTheme="minorEastAsia" w:cs="Times New Roman"/>
+          <w:szCs w:val="24"/>
+        </w:rPr>
+        <w:t xml:space="preserve"> the inequality</w:t>
+      </w:r>
+      <w:r>
+        <w:rPr>
+          <w:rFonts w:eastAsiaTheme="minorEastAsia" w:cs="Times New Roman"/>
+          <w:szCs w:val="24"/>
+        </w:rPr>
+        <w:t xml:space="preserve"> </w:t>
+      </w:r>
+      <m:oMath>
+        <m:r>
+          <w:rPr>
+            <w:rFonts w:ascii="Cambria Math" w:eastAsiaTheme="minorEastAsia" w:hAnsi="Cambria Math" w:cs="Times New Roman"/>
+            <w:szCs w:val="24"/>
+          </w:rPr>
+          <m:t>1&lt;||D||&lt;</m:t>
+        </m:r>
+        <m:func>
+          <m:funcPr>
+            <m:ctrlPr>
+              <w:rPr>
+                <w:rFonts w:ascii="Cambria Math" w:eastAsiaTheme="minorEastAsia" w:hAnsi="Cambria Math" w:cs="Times New Roman"/>
+                <w:i/>
+                <w:szCs w:val="24"/>
+              </w:rPr>
+            </m:ctrlPr>
+          </m:funcPr>
+          <m:fName>
             <m:sSub>
               <m:sSubPr>
                 <m:ctrlPr>
@@ -13931,11 +14317,14 @@
               </m:sSubPr>
               <m:e>
                 <m:r>
+                  <m:rPr>
+                    <m:sty m:val="p"/>
+                  </m:rPr>
                   <w:rPr>
-                    <w:rFonts w:ascii="Cambria Math" w:eastAsiaTheme="minorEastAsia" w:hAnsi="Cambria Math" w:cs="Times New Roman"/>
+                    <w:rFonts w:ascii="Cambria Math" w:hAnsi="Cambria Math" w:cs="Times New Roman"/>
                     <w:szCs w:val="24"/>
                   </w:rPr>
-                  <m:t>d</m:t>
+                  <m:t>log</m:t>
                 </m:r>
               </m:e>
               <m:sub>
@@ -13944,30 +14333,12 @@
                     <w:rFonts w:ascii="Cambria Math" w:eastAsiaTheme="minorEastAsia" w:hAnsi="Cambria Math" w:cs="Times New Roman"/>
                     <w:szCs w:val="24"/>
                   </w:rPr>
-                  <m:t>i</m:t>
+                  <m:t>2</m:t>
                 </m:r>
               </m:sub>
             </m:sSub>
-          </m:e>
-        </m:d>
-        <m:r>
-          <w:rPr>
-            <w:rFonts w:ascii="Cambria Math" w:eastAsiaTheme="minorEastAsia" w:hAnsi="Cambria Math" w:cs="Times New Roman"/>
-            <w:szCs w:val="24"/>
-          </w:rPr>
-          <m:t xml:space="preserve">*m+ </m:t>
-        </m:r>
-        <m:f>
-          <m:fPr>
-            <m:ctrlPr>
-              <w:rPr>
-                <w:rFonts w:ascii="Cambria Math" w:eastAsiaTheme="minorEastAsia" w:hAnsi="Cambria Math" w:cs="Times New Roman"/>
-                <w:i/>
-                <w:szCs w:val="24"/>
-              </w:rPr>
-            </m:ctrlPr>
-          </m:fPr>
-          <m:num>
+          </m:fName>
+          <m:e>
             <m:r>
               <w:rPr>
                 <w:rFonts w:ascii="Cambria Math" w:eastAsiaTheme="minorEastAsia" w:hAnsi="Cambria Math" w:cs="Times New Roman"/>
@@ -13975,174 +14346,14 @@
               </w:rPr>
               <m:t>k</m:t>
             </m:r>
-          </m:num>
-          <m:den>
-            <m:sSup>
-              <m:sSupPr>
-                <m:ctrlPr>
-                  <w:rPr>
-                    <w:rFonts w:ascii="Cambria Math" w:eastAsiaTheme="minorEastAsia" w:hAnsi="Cambria Math" w:cs="Times New Roman"/>
-                    <w:i/>
-                    <w:szCs w:val="24"/>
-                  </w:rPr>
-                </m:ctrlPr>
-              </m:sSupPr>
-              <m:e>
-                <m:sSub>
-                  <m:sSubPr>
-                    <m:ctrlPr>
-                      <w:rPr>
-                        <w:rFonts w:ascii="Cambria Math" w:eastAsiaTheme="minorEastAsia" w:hAnsi="Cambria Math" w:cs="Times New Roman"/>
-                        <w:i/>
-                        <w:szCs w:val="24"/>
-                      </w:rPr>
-                    </m:ctrlPr>
-                  </m:sSubPr>
-                  <m:e>
-                    <m:r>
-                      <w:rPr>
-                        <w:rFonts w:ascii="Cambria Math" w:eastAsiaTheme="minorEastAsia" w:hAnsi="Cambria Math" w:cs="Times New Roman"/>
-                        <w:szCs w:val="24"/>
-                      </w:rPr>
-                      <m:t>d</m:t>
-                    </m:r>
-                  </m:e>
-                  <m:sub>
-                    <m:r>
-                      <w:rPr>
-                        <w:rFonts w:ascii="Cambria Math" w:eastAsiaTheme="minorEastAsia" w:hAnsi="Cambria Math" w:cs="Times New Roman"/>
-                        <w:szCs w:val="24"/>
-                      </w:rPr>
-                      <m:t>i</m:t>
-                    </m:r>
-                  </m:sub>
-                </m:sSub>
-              </m:e>
-              <m:sup>
-                <m:r>
-                  <w:rPr>
-                    <w:rFonts w:ascii="Cambria Math" w:eastAsiaTheme="minorEastAsia" w:hAnsi="Cambria Math" w:cs="Times New Roman"/>
-                    <w:szCs w:val="24"/>
-                  </w:rPr>
-                  <m:t>m</m:t>
-                </m:r>
-              </m:sup>
-            </m:sSup>
-          </m:den>
-        </m:f>
-        <m:r>
-          <w:rPr>
-            <w:rFonts w:ascii="Cambria Math" w:eastAsiaTheme="minorEastAsia" w:hAnsi="Cambria Math" w:cs="Times New Roman"/>
-            <w:szCs w:val="24"/>
-          </w:rPr>
-          <m:t>)</m:t>
-        </m:r>
+          </m:e>
+        </m:func>
       </m:oMath>
       <w:r>
         <w:rPr>
           <w:rFonts w:eastAsiaTheme="minorEastAsia" w:cs="Times New Roman"/>
           <w:szCs w:val="24"/>
         </w:rPr>
-        <w:t xml:space="preserve"> where the </w:t>
-      </w:r>
-      <m:oMath>
-        <m:sSub>
-          <m:sSubPr>
-            <m:ctrlPr>
-              <w:rPr>
-                <w:rFonts w:ascii="Cambria Math" w:eastAsiaTheme="minorEastAsia" w:hAnsi="Cambria Math" w:cs="Times New Roman"/>
-                <w:i/>
-                <w:szCs w:val="24"/>
-              </w:rPr>
-            </m:ctrlPr>
-          </m:sSubPr>
-          <m:e>
-            <m:r>
-              <w:rPr>
-                <w:rFonts w:ascii="Cambria Math" w:eastAsiaTheme="minorEastAsia" w:hAnsi="Cambria Math" w:cs="Times New Roman"/>
-                <w:szCs w:val="24"/>
-              </w:rPr>
-              <m:t>d</m:t>
-            </m:r>
-          </m:e>
-          <m:sub>
-            <m:r>
-              <w:rPr>
-                <w:rFonts w:ascii="Cambria Math" w:eastAsiaTheme="minorEastAsia" w:hAnsi="Cambria Math" w:cs="Times New Roman"/>
-                <w:szCs w:val="24"/>
-              </w:rPr>
-              <m:t>i</m:t>
-            </m:r>
-          </m:sub>
-        </m:sSub>
-      </m:oMath>
-      <w:r>
-        <w:rPr>
-          <w:rFonts w:eastAsiaTheme="minorEastAsia" w:cs="Times New Roman"/>
-          <w:szCs w:val="24"/>
-        </w:rPr>
-        <w:t xml:space="preserve"> constitutes the </w:t>
-      </w:r>
-      <m:oMath>
-        <m:r>
-          <w:rPr>
-            <w:rFonts w:ascii="Cambria Math" w:eastAsiaTheme="minorEastAsia" w:hAnsi="Cambria Math" w:cs="Times New Roman"/>
-            <w:szCs w:val="24"/>
-          </w:rPr>
-          <m:t>d</m:t>
-        </m:r>
-      </m:oMath>
-      <w:r>
-        <w:rPr>
-          <w:rFonts w:eastAsiaTheme="minorEastAsia" w:cs="Times New Roman"/>
-          <w:szCs w:val="24"/>
-        </w:rPr>
-        <w:t xml:space="preserve"> use</w:t>
-      </w:r>
-      <w:r>
-        <w:rPr>
-          <w:rFonts w:eastAsiaTheme="minorEastAsia" w:cs="Times New Roman"/>
-          <w:szCs w:val="24"/>
-        </w:rPr>
-        <w:t>d</w:t>
-      </w:r>
-      <w:r>
-        <w:rPr>
-          <w:rFonts w:eastAsiaTheme="minorEastAsia" w:cs="Times New Roman"/>
-          <w:szCs w:val="24"/>
-        </w:rPr>
-        <w:t xml:space="preserve"> at iteration </w:t>
-      </w:r>
-      <m:oMath>
-        <m:r>
-          <w:rPr>
-            <w:rFonts w:ascii="Cambria Math" w:eastAsiaTheme="minorEastAsia" w:hAnsi="Cambria Math" w:cs="Times New Roman"/>
-            <w:szCs w:val="24"/>
-          </w:rPr>
-          <m:t>i</m:t>
-        </m:r>
-      </m:oMath>
-      <w:r>
-        <w:rPr>
-          <w:rFonts w:eastAsiaTheme="minorEastAsia" w:cs="Times New Roman"/>
-          <w:szCs w:val="24"/>
-        </w:rPr>
-        <w:t xml:space="preserve"> where </w:t>
-      </w:r>
-      <m:oMath>
-        <m:r>
-          <w:rPr>
-            <w:rFonts w:ascii="Cambria Math" w:eastAsiaTheme="minorEastAsia" w:hAnsi="Cambria Math" w:cs="Times New Roman"/>
-            <w:szCs w:val="24"/>
-          </w:rPr>
-          <m:t>0&lt;i&lt;m</m:t>
-        </m:r>
-      </m:oMath>
-      <w:r>
-        <w:rPr>
-          <w:rFonts w:eastAsiaTheme="minorEastAsia" w:cs="Times New Roman"/>
-          <w:szCs w:val="24"/>
-        </w:rPr>
         <w:t xml:space="preserve">. </w:t>
       </w:r>
       <w:r>
@@ -14166,26 +14377,6 @@
         </w:rPr>
         <w:t>generalized method improves performance.</w:t>
       </w:r>
-    </w:p>
-    <w:p>
-      <w:pPr>
-        <w:spacing w:line="360" w:lineRule="auto"/>
-        <w:rPr>
-          <w:rFonts w:eastAsiaTheme="minorEastAsia" w:cs="Times New Roman"/>
-          <w:bCs/>
-          <w:szCs w:val="24"/>
-        </w:rPr>
-      </w:pPr>
-    </w:p>
-    <w:p>
-      <w:pPr>
-        <w:spacing w:line="360" w:lineRule="auto"/>
-        <w:rPr>
-          <w:rFonts w:eastAsiaTheme="minorEastAsia" w:cs="Times New Roman"/>
-          <w:bCs/>
-          <w:szCs w:val="24"/>
-        </w:rPr>
-      </w:pPr>
     </w:p>
     <w:p>
       <w:pPr>
@@ -14195,7 +14386,7 @@
         </w:pBdr>
         <w:spacing w:line="360" w:lineRule="auto"/>
       </w:pPr>
-      <w:bookmarkStart w:id="9" w:name="_Ref103850198"/>
+      <w:bookmarkStart w:id="10" w:name="_Ref103850198"/>
       <w:r>
         <w:lastRenderedPageBreak/>
         <w:t>R</w:t>
@@ -14203,7 +14394,7 @@
       <w:r>
         <w:t>esults and Discussion</w:t>
       </w:r>
-      <w:bookmarkEnd w:id="9"/>
+      <w:bookmarkEnd w:id="10"/>
     </w:p>
     <w:p>
       <w:pPr>
@@ -14376,23 +14567,13 @@
         </w:rPr>
         <w:t xml:space="preserve">2020 </w:t>
       </w:r>
-      <w:proofErr w:type="spellStart"/>
-      <w:r>
-        <w:rPr>
-          <w:rFonts w:eastAsiaTheme="minorEastAsia" w:cs="Times New Roman"/>
-          <w:bCs/>
-          <w:szCs w:val="24"/>
-        </w:rPr>
-        <w:t>Razer</w:t>
-      </w:r>
-      <w:proofErr w:type="spellEnd"/>
-      <w:r>
-        <w:rPr>
-          <w:rFonts w:eastAsiaTheme="minorEastAsia" w:cs="Times New Roman"/>
-          <w:bCs/>
-          <w:szCs w:val="24"/>
-        </w:rPr>
-        <w:t xml:space="preserve"> Blade 15 Laptop</w:t>
+      <w:r>
+        <w:rPr>
+          <w:rFonts w:eastAsiaTheme="minorEastAsia" w:cs="Times New Roman"/>
+          <w:bCs/>
+          <w:szCs w:val="24"/>
+        </w:rPr>
+        <w:t>Razer Blade 15 Laptop</w:t>
       </w:r>
       <w:r>
         <w:rPr>
@@ -14795,7 +14976,7 @@
           <w:bCs/>
         </w:rPr>
       </w:pPr>
-      <w:bookmarkStart w:id="10" w:name="_Ref103858932"/>
+      <w:bookmarkStart w:id="11" w:name="_Ref103858932"/>
       <w:r>
         <w:t xml:space="preserve">Figure </w:t>
       </w:r>
@@ -14807,7 +14988,7 @@
           <w:t>5</w:t>
         </w:r>
       </w:fldSimple>
-      <w:bookmarkEnd w:id="10"/>
+      <w:bookmarkEnd w:id="11"/>
       <w:r>
         <w:t>:</w:t>
       </w:r>
@@ -15169,7 +15350,7 @@
           <w:bCs/>
         </w:rPr>
       </w:pPr>
-      <w:bookmarkStart w:id="11" w:name="_Ref103860088"/>
+      <w:bookmarkStart w:id="12" w:name="_Ref103860088"/>
       <w:r>
         <w:t xml:space="preserve">Figure </w:t>
       </w:r>
@@ -15181,7 +15362,7 @@
           <w:t>6</w:t>
         </w:r>
       </w:fldSimple>
-      <w:bookmarkEnd w:id="11"/>
+      <w:bookmarkEnd w:id="12"/>
       <w:r>
         <w:t xml:space="preserve">: </w:t>
       </w:r>
@@ -15636,7 +15817,7 @@
           <w:bCs/>
         </w:rPr>
       </w:pPr>
-      <w:bookmarkStart w:id="12" w:name="_Ref104302969"/>
+      <w:bookmarkStart w:id="13" w:name="_Ref104302969"/>
       <w:r>
         <w:t xml:space="preserve">Figure </w:t>
       </w:r>
@@ -15648,7 +15829,7 @@
           <w:t>7</w:t>
         </w:r>
       </w:fldSimple>
-      <w:bookmarkEnd w:id="12"/>
+      <w:bookmarkEnd w:id="13"/>
       <w:r>
         <w:t xml:space="preserve">: </w:t>
       </w:r>
@@ -15725,29 +15906,13 @@
         </w:rPr>
         <w:t xml:space="preserve">QR Sort outperforms Radix Sort in </w:t>
       </w:r>
-      <w:proofErr w:type="gramStart"/>
       <w:r>
         <w:rPr>
           <w:b w:val="0"/>
           <w:bCs/>
         </w:rPr>
-        <w:t>the</w:t>
-      </w:r>
-      <w:r>
-        <w:rPr>
-          <w:b w:val="0"/>
-          <w:bCs/>
-        </w:rPr>
-        <w:t xml:space="preserve"> majority </w:t>
-      </w:r>
-      <w:r>
-        <w:rPr>
-          <w:b w:val="0"/>
-          <w:bCs/>
-        </w:rPr>
-        <w:t>of</w:t>
-      </w:r>
-      <w:proofErr w:type="gramEnd"/>
+        <w:t>most of</w:t>
+      </w:r>
       <w:r>
         <w:rPr>
           <w:b w:val="0"/>
@@ -16047,7 +16212,7 @@
           <w:bCs/>
         </w:rPr>
       </w:pPr>
-      <w:bookmarkStart w:id="13" w:name="_Ref103866784"/>
+      <w:bookmarkStart w:id="14" w:name="_Ref103866784"/>
       <w:r>
         <w:t xml:space="preserve">Figure </w:t>
       </w:r>
@@ -16059,7 +16224,7 @@
           <w:t>8</w:t>
         </w:r>
       </w:fldSimple>
-      <w:bookmarkEnd w:id="13"/>
+      <w:bookmarkEnd w:id="14"/>
       <w:r>
         <w:t>:</w:t>
       </w:r>
@@ -16443,7 +16608,7 @@
           <w:bCs/>
         </w:rPr>
       </w:pPr>
-      <w:bookmarkStart w:id="14" w:name="_Ref103868048"/>
+      <w:bookmarkStart w:id="15" w:name="_Ref103868048"/>
       <w:r>
         <w:t xml:space="preserve">Figure </w:t>
       </w:r>
@@ -16455,7 +16620,7 @@
           <w:t>9</w:t>
         </w:r>
       </w:fldSimple>
-      <w:bookmarkEnd w:id="14"/>
+      <w:bookmarkEnd w:id="15"/>
       <w:r>
         <w:t xml:space="preserve">: </w:t>
       </w:r>
@@ -16608,11 +16773,11 @@
         <w:pStyle w:val="Heading2"/>
         <w:spacing w:line="360" w:lineRule="auto"/>
       </w:pPr>
-      <w:bookmarkStart w:id="15" w:name="_Ref104492979"/>
+      <w:bookmarkStart w:id="16" w:name="_Ref104492979"/>
       <w:r>
         <w:t>Optimization Comparison</w:t>
       </w:r>
-      <w:bookmarkEnd w:id="15"/>
+      <w:bookmarkEnd w:id="16"/>
     </w:p>
     <w:p>
       <w:pPr>
@@ -16692,7 +16857,7 @@
           <w:bCs/>
         </w:rPr>
       </w:pPr>
-      <w:bookmarkStart w:id="16" w:name="_Ref104309450"/>
+      <w:bookmarkStart w:id="17" w:name="_Ref104309450"/>
       <w:r>
         <w:t xml:space="preserve">Figure </w:t>
       </w:r>
@@ -16704,7 +16869,7 @@
           <w:t>10</w:t>
         </w:r>
       </w:fldSimple>
-      <w:bookmarkEnd w:id="16"/>
+      <w:bookmarkEnd w:id="17"/>
       <w:r>
         <w:t xml:space="preserve">: </w:t>
       </w:r>
@@ -16935,7 +17100,7 @@
           <w:bCs/>
         </w:rPr>
       </w:pPr>
-      <w:bookmarkStart w:id="17" w:name="_Ref104312654"/>
+      <w:bookmarkStart w:id="18" w:name="_Ref104312654"/>
       <w:r>
         <w:t xml:space="preserve">Figure </w:t>
       </w:r>
@@ -16947,7 +17112,7 @@
           <w:t>11</w:t>
         </w:r>
       </w:fldSimple>
-      <w:bookmarkEnd w:id="17"/>
+      <w:bookmarkEnd w:id="18"/>
       <w:r>
         <w:t xml:space="preserve">: </w:t>
       </w:r>
@@ -19363,7 +19528,6 @@
   <w:style w:type="character" w:default="1" w:styleId="DefaultParagraphFont">
     <w:name w:val="Default Paragraph Font"/>
     <w:uiPriority w:val="1"/>
-    <w:semiHidden/>
     <w:unhideWhenUsed/>
   </w:style>
   <w:style w:type="table" w:default="1" w:styleId="TableNormal">

</xml_diff>